<commit_message>
cleanup up para numbering
</commit_message>
<xml_diff>
--- a/FrlUtils.Tests/TestData/F2023L01180.docx
+++ b/FrlUtils.Tests/TestData/F2023L01180.docx
@@ -1,6 +1,6 @@
 
 <file path=word/document.xml><?xml version="1.0" encoding="utf-8"?>
-<w:document xmlns:wpc="http://schemas.microsoft.com/office/word/2010/wordprocessingCanvas" xmlns:cx="http://schemas.microsoft.com/office/drawing/2014/chartex" xmlns:cx1="http://schemas.microsoft.com/office/drawing/2015/9/8/chartex" xmlns:mc="http://schemas.openxmlformats.org/markup-compatibility/2006" xmlns:o="urn:schemas-microsoft-com:office:office" xmlns:r="http://schemas.openxmlformats.org/officeDocument/2006/relationships" xmlns:m="http://schemas.openxmlformats.org/officeDocument/2006/math" xmlns:v="urn:schemas-microsoft-com:vml" xmlns:wp14="http://schemas.microsoft.com/office/word/2010/wordprocessingDrawing" xmlns:wp="http://schemas.openxmlformats.org/drawingml/2006/wordprocessingDrawing" xmlns:w10="urn:schemas-microsoft-com:office:word" xmlns:w="http://schemas.openxmlformats.org/wordprocessingml/2006/main" xmlns:w14="http://schemas.microsoft.com/office/word/2010/wordml" xmlns:w15="http://schemas.microsoft.com/office/word/2012/wordml" xmlns:w16se="http://schemas.microsoft.com/office/word/2015/wordml/symex" xmlns:wpg="http://schemas.microsoft.com/office/word/2010/wordprocessingGroup" xmlns:wpi="http://schemas.microsoft.com/office/word/2010/wordprocessingInk" xmlns:wne="http://schemas.microsoft.com/office/word/2006/wordml" xmlns:wps="http://schemas.microsoft.com/office/word/2010/wordprocessingShape" mc:Ignorable="w14 w15 w16se wp14">
+<w:document xmlns:wpc="http://schemas.microsoft.com/office/word/2010/wordprocessingCanvas" xmlns:cx="http://schemas.microsoft.com/office/drawing/2014/chartex" xmlns:cx1="http://schemas.microsoft.com/office/drawing/2015/9/8/chartex" xmlns:cx2="http://schemas.microsoft.com/office/drawing/2015/10/21/chartex" xmlns:cx3="http://schemas.microsoft.com/office/drawing/2016/5/9/chartex" xmlns:cx4="http://schemas.microsoft.com/office/drawing/2016/5/10/chartex" xmlns:cx5="http://schemas.microsoft.com/office/drawing/2016/5/11/chartex" xmlns:cx6="http://schemas.microsoft.com/office/drawing/2016/5/12/chartex" xmlns:cx7="http://schemas.microsoft.com/office/drawing/2016/5/13/chartex" xmlns:cx8="http://schemas.microsoft.com/office/drawing/2016/5/14/chartex" xmlns:mc="http://schemas.openxmlformats.org/markup-compatibility/2006" xmlns:aink="http://schemas.microsoft.com/office/drawing/2016/ink" xmlns:am3d="http://schemas.microsoft.com/office/drawing/2017/model3d" xmlns:o="urn:schemas-microsoft-com:office:office" xmlns:oel="http://schemas.microsoft.com/office/2019/extlst" xmlns:r="http://schemas.openxmlformats.org/officeDocument/2006/relationships" xmlns:m="http://schemas.openxmlformats.org/officeDocument/2006/math" xmlns:v="urn:schemas-microsoft-com:vml" xmlns:wp14="http://schemas.microsoft.com/office/word/2010/wordprocessingDrawing" xmlns:wp="http://schemas.openxmlformats.org/drawingml/2006/wordprocessingDrawing" xmlns:w10="urn:schemas-microsoft-com:office:word" xmlns:w="http://schemas.openxmlformats.org/wordprocessingml/2006/main" xmlns:w14="http://schemas.microsoft.com/office/word/2010/wordml" xmlns:w15="http://schemas.microsoft.com/office/word/2012/wordml" xmlns:w16cex="http://schemas.microsoft.com/office/word/2018/wordml/cex" xmlns:w16cid="http://schemas.microsoft.com/office/word/2016/wordml/cid" xmlns:w16="http://schemas.microsoft.com/office/word/2018/wordml" xmlns:w16du="http://schemas.microsoft.com/office/word/2023/wordml/word16du" xmlns:w16sdtdh="http://schemas.microsoft.com/office/word/2020/wordml/sdtdatahash" xmlns:w16sdtfl="http://schemas.microsoft.com/office/word/2024/wordml/sdtformatlock" xmlns:w16se="http://schemas.microsoft.com/office/word/2015/wordml/symex" xmlns:wpg="http://schemas.microsoft.com/office/word/2010/wordprocessingGroup" xmlns:wpi="http://schemas.microsoft.com/office/word/2010/wordprocessingInk" xmlns:wne="http://schemas.microsoft.com/office/word/2006/wordml" xmlns:wps="http://schemas.microsoft.com/office/word/2010/wordprocessingShape" mc:Ignorable="w14 w15 w16se w16cid w16 w16cex w16sdtdh w16sdtfl w16du wp14">
   <w:body>
     <w:p>
       <w:pPr>
@@ -15,7 +15,7 @@
           <w:noProof/>
         </w:rPr>
         <w:drawing>
-          <wp:inline distT="0" distB="0" distL="0" distR="0" wp14:anchorId="2973A103" wp14:editId="53F4C0A3">
+          <wp:inline distT="0" distB="0" distL="0" distR="0" wp14:anchorId="10E2EF62" wp14:editId="6D0630E8">
             <wp:extent cx="1752600" cy="933450"/>
             <wp:effectExtent l="0" t="0" r="0" b="0"/>
             <wp:docPr id="2" name="Picture 2" descr="RMA Australian Government Coat of Arms" title="RMA Australian Government Coat of Arms"/>
@@ -83,14 +83,12 @@
       <w:pPr>
         <w:pStyle w:val="Plainheader"/>
       </w:pPr>
-      <w:proofErr w:type="gramStart"/>
       <w:r>
         <w:t>c</w:t>
       </w:r>
       <w:r>
         <w:t>oncerning</w:t>
       </w:r>
-      <w:proofErr w:type="gramEnd"/>
     </w:p>
     <w:p>
       <w:pPr>
@@ -98,14 +96,9 @@
       </w:pPr>
       <w:bookmarkStart w:id="0" w:name="SoP_Name_Title"/>
       <w:r>
-        <w:t xml:space="preserve">TARDIVE </w:t>
-      </w:r>
-      <w:proofErr w:type="gramStart"/>
-      <w:r>
-        <w:t>DYSKINESIA</w:t>
+        <w:t>TARDIVE DYSKINESIA</w:t>
       </w:r>
       <w:bookmarkEnd w:id="0"/>
-      <w:proofErr w:type="gramEnd"/>
       <w:r>
         <w:br/>
         <w:t>(</w:t>
@@ -173,23 +166,7 @@
           <w:sz w:val="24"/>
           <w:szCs w:val="24"/>
         </w:rPr>
-        <w:t xml:space="preserve">subsection </w:t>
-      </w:r>
-      <w:proofErr w:type="gramStart"/>
-      <w:r>
-        <w:rPr>
-          <w:sz w:val="24"/>
-          <w:szCs w:val="24"/>
-        </w:rPr>
-        <w:t>196B(</w:t>
-      </w:r>
-      <w:proofErr w:type="gramEnd"/>
-      <w:r>
-        <w:rPr>
-          <w:sz w:val="24"/>
-          <w:szCs w:val="24"/>
-        </w:rPr>
-        <w:t>2</w:t>
+        <w:t>subsection 196B(2</w:t>
       </w:r>
       <w:r>
         <w:rPr>
@@ -432,6 +409,12 @@
         <w:lastRenderedPageBreak/>
         <w:t>Contents</w:t>
       </w:r>
+      <w:r>
+        <w:rPr>
+          <w:sz w:val="36"/>
+        </w:rPr>
+        <w:t xml:space="preserve"> e</w:t>
+      </w:r>
     </w:p>
     <w:bookmarkStart w:id="3" w:name="BKCheck15B_2"/>
     <w:bookmarkEnd w:id="3"/>
@@ -1122,8 +1105,6 @@
         </w:rPr>
         <w:tab/>
       </w:r>
-      <w:bookmarkStart w:id="4" w:name="_GoBack"/>
-      <w:bookmarkEnd w:id="4"/>
       <w:r>
         <w:rPr>
           <w:noProof/>
@@ -1411,80 +1392,250 @@
       <w:pPr>
         <w:pStyle w:val="LV1"/>
       </w:pPr>
-      <w:bookmarkStart w:id="5" w:name="_Toc139622680"/>
+      <w:bookmarkStart w:id="4" w:name="_Toc139622680"/>
       <w:r>
         <w:lastRenderedPageBreak/>
         <w:t>Name</w:t>
       </w:r>
+      <w:bookmarkEnd w:id="4"/>
+    </w:p>
+    <w:p>
+      <w:pPr>
+        <w:pStyle w:val="PlainIndent"/>
+      </w:pPr>
+      <w:r>
+        <w:t xml:space="preserve">This </w:t>
+      </w:r>
+      <w:r>
+        <w:t xml:space="preserve">is the </w:t>
+      </w:r>
+      <w:bookmarkStart w:id="5" w:name="BKCheck15B_3"/>
       <w:bookmarkEnd w:id="5"/>
+      <w:r>
+        <w:t>Statement of Principles concerning</w:t>
+      </w:r>
+      <w:r>
+        <w:t xml:space="preserve"> </w:t>
+      </w:r>
+      <w:bookmarkStart w:id="6" w:name="SoP_Name"/>
+      <w:r>
+        <w:rPr>
+          <w:i/>
+        </w:rPr>
+        <w:t>tardive dyskinesia</w:t>
+      </w:r>
+      <w:bookmarkEnd w:id="6"/>
+      <w:r>
+        <w:t xml:space="preserve"> </w:t>
+      </w:r>
+      <w:r>
+        <w:rPr>
+          <w:i/>
+        </w:rPr>
+        <w:t>(</w:t>
+      </w:r>
+      <w:r>
+        <w:rPr>
+          <w:i/>
+        </w:rPr>
+        <w:t>Reasonable Hypothesis</w:t>
+      </w:r>
+      <w:r>
+        <w:rPr>
+          <w:i/>
+        </w:rPr>
+        <w:t xml:space="preserve">) </w:t>
+      </w:r>
+      <w:r>
+        <w:t xml:space="preserve">(No. </w:t>
+      </w:r>
+      <w:r>
+        <w:t>78</w:t>
+      </w:r>
+      <w:r>
+        <w:t xml:space="preserve"> </w:t>
+      </w:r>
+      <w:r>
+        <w:t>of</w:t>
+      </w:r>
+      <w:r>
+        <w:t xml:space="preserve"> </w:t>
+      </w:r>
+      <w:r>
+        <w:t>2023</w:t>
+      </w:r>
+      <w:r>
+        <w:t>)</w:t>
+      </w:r>
+      <w:r>
+        <w:t>.</w:t>
+      </w:r>
+    </w:p>
+    <w:p>
+      <w:pPr>
+        <w:pStyle w:val="LV1"/>
+      </w:pPr>
+      <w:bookmarkStart w:id="7" w:name="_Toc139622681"/>
+      <w:r>
+        <w:t>Commencement</w:t>
+      </w:r>
+      <w:bookmarkEnd w:id="7"/>
     </w:p>
     <w:p>
       <w:pPr>
         <w:pStyle w:val="PlainIndent"/>
       </w:pPr>
       <w:r>
-        <w:t xml:space="preserve">This </w:t>
-      </w:r>
-      <w:r>
-        <w:t xml:space="preserve">is the </w:t>
-      </w:r>
-      <w:bookmarkStart w:id="6" w:name="BKCheck15B_3"/>
-      <w:bookmarkEnd w:id="6"/>
-      <w:r>
-        <w:t>Statement of Principles concerning</w:t>
+        <w:tab/>
+      </w:r>
+      <w:r>
+        <w:t xml:space="preserve">This instrument commences on </w:t>
+      </w:r>
+      <w:r>
+        <w:t>26 September 2023</w:t>
+      </w:r>
+      <w:r>
+        <w:t>.</w:t>
+      </w:r>
+    </w:p>
+    <w:p>
+      <w:pPr>
+        <w:pStyle w:val="LV1"/>
+      </w:pPr>
+      <w:bookmarkStart w:id="8" w:name="_Toc139622682"/>
+      <w:r>
+        <w:t>Authority</w:t>
+      </w:r>
+      <w:bookmarkEnd w:id="8"/>
+    </w:p>
+    <w:p>
+      <w:pPr>
+        <w:pStyle w:val="PlainIndent"/>
+      </w:pPr>
+      <w:r>
+        <w:t>This inst</w:t>
+      </w:r>
+      <w:r>
+        <w:t xml:space="preserve">rument is made under subsection </w:t>
+      </w:r>
+      <w:r>
+        <w:t>196B(2</w:t>
+      </w:r>
+      <w:r>
+        <w:t xml:space="preserve">) of the </w:t>
+      </w:r>
+      <w:r>
+        <w:rPr>
+          <w:i/>
+        </w:rPr>
+        <w:t>Veterans</w:t>
+      </w:r>
+      <w:r>
+        <w:rPr>
+          <w:i/>
+        </w:rPr>
+        <w:t>'</w:t>
+      </w:r>
+      <w:r>
+        <w:rPr>
+          <w:i/>
+        </w:rPr>
+        <w:t xml:space="preserve"> Entitlements Act 1986</w:t>
+      </w:r>
+      <w:r>
+        <w:t>.</w:t>
+      </w:r>
+    </w:p>
+    <w:p>
+      <w:pPr>
+        <w:pStyle w:val="LV1"/>
+      </w:pPr>
+      <w:bookmarkStart w:id="9" w:name="_Toc139622683"/>
+      <w:r>
+        <w:t>Application</w:t>
+      </w:r>
+      <w:bookmarkEnd w:id="9"/>
+    </w:p>
+    <w:p>
+      <w:pPr>
+        <w:pStyle w:val="PlainIndent"/>
+      </w:pPr>
+      <w:r>
+        <w:t xml:space="preserve">This instrument applies to </w:t>
+      </w:r>
+      <w:r>
+        <w:t xml:space="preserve">a claim </w:t>
+      </w:r>
+      <w:r>
+        <w:t>to which section</w:t>
+      </w:r>
+      <w:r>
+        <w:t> </w:t>
+      </w:r>
+      <w:r>
+        <w:t>120A</w:t>
+      </w:r>
+      <w:r>
+        <w:t xml:space="preserve"> of the </w:t>
+      </w:r>
+      <w:r>
+        <w:t xml:space="preserve">VEA </w:t>
+      </w:r>
+      <w:r>
+        <w:t>or section</w:t>
+      </w:r>
+      <w:r>
+        <w:t> </w:t>
+      </w:r>
+      <w:r>
+        <w:t>338</w:t>
+      </w:r>
+      <w:r>
+        <w:t xml:space="preserve"> of the </w:t>
+      </w:r>
+      <w:r>
+        <w:rPr>
+          <w:i/>
+        </w:rPr>
+        <w:t>Military Rehabilitation and Compensation Act 2004</w:t>
+      </w:r>
+      <w:r>
+        <w:t xml:space="preserve"> applies.</w:t>
+      </w:r>
+    </w:p>
+    <w:p>
+      <w:pPr>
+        <w:pStyle w:val="LV1"/>
+      </w:pPr>
+      <w:bookmarkStart w:id="10" w:name="_Ref410129949"/>
+      <w:bookmarkStart w:id="11" w:name="_Toc139622684"/>
+      <w:r>
+        <w:t>Definitions</w:t>
+      </w:r>
+      <w:bookmarkEnd w:id="10"/>
+      <w:bookmarkEnd w:id="11"/>
+    </w:p>
+    <w:p>
+      <w:pPr>
+        <w:pStyle w:val="PlainIndent"/>
+      </w:pPr>
+      <w:r>
+        <w:t>The terms defined in the Schedule 1</w:t>
       </w:r>
       <w:r>
         <w:t xml:space="preserve"> </w:t>
       </w:r>
-      <w:bookmarkStart w:id="7" w:name="SoP_Name"/>
-      <w:r>
-        <w:rPr>
-          <w:i/>
-        </w:rPr>
-        <w:t>tardive dyskinesia</w:t>
-      </w:r>
-      <w:bookmarkEnd w:id="7"/>
+      <w:r>
+        <w:t>-</w:t>
+      </w:r>
       <w:r>
         <w:t xml:space="preserve"> </w:t>
       </w:r>
       <w:r>
-        <w:rPr>
-          <w:i/>
-        </w:rPr>
-        <w:t>(</w:t>
-      </w:r>
-      <w:r>
-        <w:rPr>
-          <w:i/>
-        </w:rPr>
-        <w:t>Reasonable Hypothesis</w:t>
-      </w:r>
-      <w:r>
-        <w:rPr>
-          <w:i/>
-        </w:rPr>
-        <w:t xml:space="preserve">) </w:t>
-      </w:r>
-      <w:r>
-        <w:t xml:space="preserve">(No. </w:t>
-      </w:r>
-      <w:r>
-        <w:t>78</w:t>
-      </w:r>
-      <w:r>
-        <w:t xml:space="preserve"> </w:t>
-      </w:r>
-      <w:r>
-        <w:t>of</w:t>
-      </w:r>
-      <w:r>
-        <w:t xml:space="preserve"> </w:t>
-      </w:r>
-      <w:r>
-        <w:t>2023</w:t>
-      </w:r>
-      <w:r>
-        <w:t>)</w:t>
+        <w:t>Dictionary have the meaning give</w:t>
+      </w:r>
+      <w:r>
+        <w:t>n when used in this instrument</w:t>
       </w:r>
       <w:r>
         <w:t>.</w:t>
@@ -1494,268 +1645,93 @@
       <w:pPr>
         <w:pStyle w:val="LV1"/>
       </w:pPr>
-      <w:bookmarkStart w:id="8" w:name="_Toc139622681"/>
-      <w:r>
-        <w:t>Commencement</w:t>
-      </w:r>
-      <w:bookmarkEnd w:id="8"/>
-    </w:p>
-    <w:p>
-      <w:pPr>
-        <w:pStyle w:val="PlainIndent"/>
-      </w:pPr>
-      <w:r>
-        <w:tab/>
-      </w:r>
-      <w:r>
-        <w:t xml:space="preserve">This instrument commences on </w:t>
-      </w:r>
-      <w:r>
-        <w:t>26 September 2023</w:t>
-      </w:r>
-      <w:r>
-        <w:t>.</w:t>
-      </w:r>
-    </w:p>
-    <w:p>
-      <w:pPr>
-        <w:pStyle w:val="LV1"/>
-      </w:pPr>
-      <w:bookmarkStart w:id="9" w:name="_Toc139622682"/>
-      <w:r>
-        <w:t>Authority</w:t>
-      </w:r>
-      <w:bookmarkEnd w:id="9"/>
-    </w:p>
-    <w:p>
-      <w:pPr>
-        <w:pStyle w:val="PlainIndent"/>
-      </w:pPr>
-      <w:r>
-        <w:t>This inst</w:t>
-      </w:r>
-      <w:r>
-        <w:t xml:space="preserve">rument is made under subsection </w:t>
-      </w:r>
-      <w:proofErr w:type="gramStart"/>
-      <w:r>
-        <w:t>196B(</w:t>
-      </w:r>
-      <w:proofErr w:type="gramEnd"/>
-      <w:r>
-        <w:t>2</w:t>
-      </w:r>
-      <w:r>
-        <w:t xml:space="preserve">) of the </w:t>
-      </w:r>
-      <w:r>
-        <w:rPr>
-          <w:i/>
-        </w:rPr>
-        <w:t>Veterans</w:t>
-      </w:r>
-      <w:r>
-        <w:rPr>
-          <w:i/>
-        </w:rPr>
-        <w:t>'</w:t>
-      </w:r>
-      <w:r>
-        <w:rPr>
-          <w:i/>
-        </w:rPr>
-        <w:t xml:space="preserve"> Entitlements Act 1986</w:t>
-      </w:r>
-      <w:r>
-        <w:t>.</w:t>
-      </w:r>
-    </w:p>
-    <w:p>
-      <w:pPr>
-        <w:pStyle w:val="LV1"/>
-      </w:pPr>
-      <w:bookmarkStart w:id="10" w:name="_Toc139622683"/>
-      <w:r>
-        <w:t>Application</w:t>
-      </w:r>
-      <w:bookmarkEnd w:id="10"/>
-    </w:p>
-    <w:p>
-      <w:pPr>
-        <w:pStyle w:val="PlainIndent"/>
-      </w:pPr>
-      <w:r>
-        <w:t xml:space="preserve">This instrument applies to </w:t>
-      </w:r>
-      <w:r>
-        <w:t xml:space="preserve">a claim </w:t>
-      </w:r>
-      <w:r>
-        <w:t>to which section</w:t>
-      </w:r>
-      <w:r>
-        <w:t> </w:t>
-      </w:r>
-      <w:r>
-        <w:t>120A</w:t>
-      </w:r>
-      <w:r>
-        <w:t xml:space="preserve"> of the </w:t>
-      </w:r>
-      <w:r>
-        <w:t xml:space="preserve">VEA </w:t>
-      </w:r>
-      <w:r>
-        <w:t>or section</w:t>
-      </w:r>
-      <w:r>
-        <w:t> </w:t>
-      </w:r>
-      <w:r>
-        <w:t>338</w:t>
-      </w:r>
-      <w:r>
-        <w:t xml:space="preserve"> of the </w:t>
-      </w:r>
-      <w:r>
-        <w:rPr>
-          <w:i/>
-        </w:rPr>
-        <w:t>Military Rehabilitation and Compensation Act 2004</w:t>
-      </w:r>
-      <w:r>
-        <w:t xml:space="preserve"> applies.</w:t>
-      </w:r>
-    </w:p>
-    <w:p>
-      <w:pPr>
-        <w:pStyle w:val="LV1"/>
-      </w:pPr>
-      <w:bookmarkStart w:id="11" w:name="_Ref410129949"/>
-      <w:bookmarkStart w:id="12" w:name="_Toc139622684"/>
-      <w:r>
-        <w:t>Definitions</w:t>
-      </w:r>
-      <w:bookmarkEnd w:id="11"/>
+      <w:bookmarkStart w:id="12" w:name="_Ref409687573"/>
+      <w:bookmarkStart w:id="13" w:name="_Ref409687579"/>
+      <w:bookmarkStart w:id="14" w:name="_Ref409687725"/>
+      <w:bookmarkStart w:id="15" w:name="_Toc139622685"/>
+      <w:r>
+        <w:t>Kind of injury, disease or death</w:t>
+      </w:r>
+      <w:r>
+        <w:t xml:space="preserve"> to which this Statement of Principles relates</w:t>
+      </w:r>
       <w:bookmarkEnd w:id="12"/>
-    </w:p>
-    <w:p>
-      <w:pPr>
-        <w:pStyle w:val="PlainIndent"/>
-      </w:pPr>
-      <w:r>
-        <w:t>The terms defined in the Schedule 1</w:t>
-      </w:r>
-      <w:r>
-        <w:t xml:space="preserve"> </w:t>
-      </w:r>
-      <w:r>
-        <w:t>-</w:t>
-      </w:r>
-      <w:r>
-        <w:t xml:space="preserve"> </w:t>
-      </w:r>
-      <w:r>
-        <w:t>Dictionary have the meaning give</w:t>
-      </w:r>
-      <w:r>
-        <w:t>n when used in this instrument</w:t>
-      </w:r>
-      <w:r>
-        <w:t>.</w:t>
-      </w:r>
-    </w:p>
-    <w:p>
-      <w:pPr>
-        <w:pStyle w:val="LV1"/>
-      </w:pPr>
-      <w:bookmarkStart w:id="13" w:name="_Ref409687573"/>
-      <w:bookmarkStart w:id="14" w:name="_Ref409687579"/>
-      <w:bookmarkStart w:id="15" w:name="_Ref409687725"/>
-      <w:bookmarkStart w:id="16" w:name="_Toc139622685"/>
-      <w:r>
-        <w:t>Kind of injury, disease or death</w:t>
-      </w:r>
-      <w:r>
-        <w:t xml:space="preserve"> to which this Statement of Principles relates</w:t>
-      </w:r>
       <w:bookmarkEnd w:id="13"/>
       <w:bookmarkEnd w:id="14"/>
       <w:bookmarkEnd w:id="15"/>
+    </w:p>
+    <w:p>
+      <w:pPr>
+        <w:pStyle w:val="LV2"/>
+      </w:pPr>
+      <w:bookmarkStart w:id="16" w:name="_Ref403053584"/>
+      <w:r>
+        <w:t xml:space="preserve">This Statement of Principles is </w:t>
+      </w:r>
+      <w:r>
+        <w:t xml:space="preserve">about </w:t>
+      </w:r>
+      <w:r>
+        <w:t>tardive dyskinesia</w:t>
+      </w:r>
+      <w:r>
+        <w:t xml:space="preserve"> </w:t>
+      </w:r>
+      <w:r>
+        <w:t>and death</w:t>
+      </w:r>
+      <w:r>
+        <w:t xml:space="preserve"> from</w:t>
+      </w:r>
+      <w:r>
+        <w:t xml:space="preserve"> </w:t>
+      </w:r>
+      <w:r>
+        <w:t>tardive dyskinesia</w:t>
+      </w:r>
+      <w:r>
+        <w:t>.</w:t>
+      </w:r>
       <w:bookmarkEnd w:id="16"/>
     </w:p>
     <w:p>
       <w:pPr>
+        <w:pStyle w:val="LVtext"/>
+      </w:pPr>
+      <w:r>
+        <w:t>Meaning of</w:t>
+      </w:r>
+      <w:r>
+        <w:t xml:space="preserve"> </w:t>
+      </w:r>
+      <w:r>
+        <w:rPr>
+          <w:b/>
+        </w:rPr>
+        <w:t>tardive dyskinesia</w:t>
+      </w:r>
+    </w:p>
+    <w:p>
+      <w:pPr>
         <w:pStyle w:val="LV2"/>
       </w:pPr>
-      <w:bookmarkStart w:id="17" w:name="_Ref403053584"/>
-      <w:r>
-        <w:t xml:space="preserve">This Statement of Principles is </w:t>
-      </w:r>
-      <w:r>
-        <w:t xml:space="preserve">about </w:t>
+      <w:bookmarkStart w:id="17" w:name="_Ref409598124"/>
+      <w:bookmarkStart w:id="18" w:name="_Ref402529683"/>
+      <w:r>
+        <w:t>For the purposes of this Statement of Principles,</w:t>
+      </w:r>
+      <w:r>
+        <w:t xml:space="preserve"> </w:t>
       </w:r>
       <w:r>
         <w:t>tardive dyskinesia</w:t>
       </w:r>
       <w:r>
-        <w:t xml:space="preserve"> </w:t>
-      </w:r>
-      <w:r>
-        <w:t>and death</w:t>
-      </w:r>
-      <w:r>
-        <w:t xml:space="preserve"> from</w:t>
-      </w:r>
-      <w:r>
-        <w:t xml:space="preserve"> </w:t>
-      </w:r>
-      <w:r>
-        <w:t>tardive dyskinesia</w:t>
-      </w:r>
-      <w:r>
-        <w:t>.</w:t>
+        <w:t>:</w:t>
       </w:r>
       <w:bookmarkEnd w:id="17"/>
     </w:p>
-    <w:p>
-      <w:pPr>
-        <w:pStyle w:val="LVtext"/>
-      </w:pPr>
-      <w:r>
-        <w:t>Meaning of</w:t>
-      </w:r>
-      <w:r>
-        <w:t xml:space="preserve"> </w:t>
-      </w:r>
-      <w:r>
-        <w:rPr>
-          <w:b/>
-        </w:rPr>
-        <w:t>tardive dyskinesia</w:t>
-      </w:r>
-    </w:p>
-    <w:p>
-      <w:pPr>
-        <w:pStyle w:val="LV2"/>
-      </w:pPr>
-      <w:bookmarkStart w:id="18" w:name="_Ref409598124"/>
-      <w:bookmarkStart w:id="19" w:name="_Ref402529683"/>
-      <w:r>
-        <w:t>For the purposes of this Statement of Principles,</w:t>
-      </w:r>
-      <w:r>
-        <w:t xml:space="preserve"> </w:t>
-      </w:r>
-      <w:r>
-        <w:t>tardive dyskinesia</w:t>
-      </w:r>
-      <w:r>
-        <w:t>:</w:t>
-      </w:r>
-      <w:bookmarkEnd w:id="18"/>
-    </w:p>
-    <w:bookmarkEnd w:id="19"/>
+    <w:bookmarkEnd w:id="18"/>
     <w:p>
       <w:pPr>
         <w:pStyle w:val="LV3"/>
@@ -1821,15 +1797,7 @@
         <w:pStyle w:val="LV4"/>
       </w:pPr>
       <w:r>
-        <w:t xml:space="preserve">dyskinesia due to </w:t>
-      </w:r>
-      <w:proofErr w:type="spellStart"/>
-      <w:r>
-        <w:t>l-dopa</w:t>
-      </w:r>
-      <w:proofErr w:type="spellEnd"/>
-      <w:r>
-        <w:t xml:space="preserve"> or bromocriptine;</w:t>
+        <w:t>dyskinesia due to l-dopa or bromocriptine;</w:t>
       </w:r>
     </w:p>
     <w:p>
@@ -1844,13 +1812,8 @@
       <w:pPr>
         <w:pStyle w:val="LV4"/>
       </w:pPr>
-      <w:proofErr w:type="gramStart"/>
-      <w:r>
-        <w:t>neurological</w:t>
-      </w:r>
-      <w:proofErr w:type="gramEnd"/>
-      <w:r>
-        <w:t xml:space="preserve"> diseases including Huntington disease, Wilson disease, Sydenham chorea, systemic lupus erythematosus, and heavy metal poisoning. </w:t>
+      <w:r>
+        <w:t xml:space="preserve">neurological diseases including Huntington disease, Wilson disease, Sydenham chorea, systemic lupus erythematosus, and heavy metal poisoning. </w:t>
       </w:r>
     </w:p>
     <w:p>
@@ -1933,13 +1896,8 @@
         <w:t>subsection (</w:t>
       </w:r>
       <w:r>
-        <w:t>2)</w:t>
-      </w:r>
-      <w:proofErr w:type="gramStart"/>
-      <w:r>
-        <w:t>.</w:t>
-      </w:r>
-      <w:proofErr w:type="gramEnd"/>
+        <w:t>2).</w:t>
+      </w:r>
     </w:p>
     <w:p>
       <w:pPr>
@@ -2097,11 +2055,11 @@
       <w:pPr>
         <w:pStyle w:val="LV1"/>
       </w:pPr>
-      <w:bookmarkStart w:id="20" w:name="_Toc139622686"/>
+      <w:bookmarkStart w:id="19" w:name="_Toc139622686"/>
       <w:r>
         <w:t>Basis for determining the factors</w:t>
       </w:r>
-      <w:bookmarkEnd w:id="20"/>
+      <w:bookmarkEnd w:id="19"/>
     </w:p>
     <w:p>
       <w:pPr>
@@ -2214,76 +2172,76 @@
       <w:pPr>
         <w:pStyle w:val="LV1"/>
       </w:pPr>
-      <w:bookmarkStart w:id="21" w:name="_Ref411946955"/>
-      <w:bookmarkStart w:id="22" w:name="_Ref411946997"/>
-      <w:bookmarkStart w:id="23" w:name="_Ref412032503"/>
-      <w:bookmarkStart w:id="24" w:name="_Toc139622687"/>
+      <w:bookmarkStart w:id="20" w:name="_Ref411946955"/>
+      <w:bookmarkStart w:id="21" w:name="_Ref411946997"/>
+      <w:bookmarkStart w:id="22" w:name="_Ref412032503"/>
+      <w:bookmarkStart w:id="23" w:name="_Toc139622687"/>
       <w:r>
         <w:t xml:space="preserve">Factors that must </w:t>
       </w:r>
       <w:r>
         <w:t>exist</w:t>
       </w:r>
+      <w:bookmarkEnd w:id="20"/>
       <w:bookmarkEnd w:id="21"/>
       <w:bookmarkEnd w:id="22"/>
       <w:bookmarkEnd w:id="23"/>
+    </w:p>
+    <w:p>
+      <w:pPr>
+        <w:pStyle w:val="PlainIndent"/>
+      </w:pPr>
+      <w:bookmarkStart w:id="24" w:name="_Ref402530190"/>
+      <w:r>
+        <w:t xml:space="preserve">At least one of the following factors must </w:t>
+      </w:r>
+      <w:r>
+        <w:t xml:space="preserve">as a minimum </w:t>
+      </w:r>
+      <w:r>
+        <w:t>exist before it can be said that</w:t>
+      </w:r>
+      <w:r>
+        <w:t xml:space="preserve"> </w:t>
+      </w:r>
+      <w:r>
+        <w:t>a reasonable hypothesis has been raised connecting</w:t>
+      </w:r>
+      <w:r>
+        <w:t xml:space="preserve"> </w:t>
+      </w:r>
+      <w:r>
+        <w:t>tardive dyskinesia</w:t>
+      </w:r>
+      <w:r>
+        <w:t xml:space="preserve"> </w:t>
+      </w:r>
+      <w:r>
+        <w:t xml:space="preserve">or death from </w:t>
+      </w:r>
+      <w:r>
+        <w:t>tardive dyskinesia</w:t>
+      </w:r>
+      <w:r>
+        <w:t xml:space="preserve"> </w:t>
+      </w:r>
+      <w:r>
+        <w:t>with the circumstances of a person</w:t>
+      </w:r>
+      <w:r>
+        <w:t>'</w:t>
+      </w:r>
+      <w:r>
+        <w:t>s relevant service:</w:t>
+      </w:r>
       <w:bookmarkEnd w:id="24"/>
     </w:p>
     <w:p>
       <w:pPr>
-        <w:pStyle w:val="PlainIndent"/>
-      </w:pPr>
-      <w:bookmarkStart w:id="25" w:name="_Ref402530190"/>
-      <w:r>
-        <w:t xml:space="preserve">At least one of the following factors must </w:t>
-      </w:r>
-      <w:r>
-        <w:t xml:space="preserve">as a minimum </w:t>
-      </w:r>
-      <w:r>
-        <w:t>exist before it can be said that</w:t>
-      </w:r>
-      <w:r>
-        <w:t xml:space="preserve"> </w:t>
-      </w:r>
-      <w:r>
-        <w:t>a reasonable hypothesis has been raised connecting</w:t>
-      </w:r>
-      <w:r>
-        <w:t xml:space="preserve"> </w:t>
-      </w:r>
-      <w:r>
-        <w:t>tardive dyskinesia</w:t>
-      </w:r>
-      <w:r>
-        <w:t xml:space="preserve"> </w:t>
-      </w:r>
-      <w:r>
-        <w:t xml:space="preserve">or death from </w:t>
-      </w:r>
-      <w:r>
-        <w:t>tardive dyskinesia</w:t>
-      </w:r>
-      <w:r>
-        <w:t xml:space="preserve"> </w:t>
-      </w:r>
-      <w:r>
-        <w:t>with the circumstances of a person</w:t>
-      </w:r>
-      <w:r>
-        <w:t>'</w:t>
-      </w:r>
-      <w:r>
-        <w:t>s relevant service:</w:t>
-      </w:r>
-      <w:bookmarkEnd w:id="25"/>
-    </w:p>
-    <w:p>
-      <w:pPr>
         <w:pStyle w:val="LV2"/>
       </w:pPr>
-      <w:bookmarkStart w:id="26" w:name="_Ref402530260"/>
-      <w:bookmarkStart w:id="27" w:name="_Ref409598844"/>
+      <w:bookmarkStart w:id="25" w:name="_Ref402530260"/>
+      <w:bookmarkStart w:id="26" w:name="_Ref409598844"/>
       <w:r>
         <w:t xml:space="preserve">taking an antipsychotic medication </w:t>
       </w:r>
@@ -2339,15 +2297,7 @@
         <w:pStyle w:val="LV2"/>
       </w:pPr>
       <w:r>
-        <w:t xml:space="preserve">taking antiemetic drug metoclopramide, </w:t>
-      </w:r>
-      <w:proofErr w:type="spellStart"/>
-      <w:r>
-        <w:t>domoperidone</w:t>
-      </w:r>
-      <w:proofErr w:type="spellEnd"/>
-      <w:r>
-        <w:t>, droperidol, or prochlorperazine, or the anxiety drug buspirone for least</w:t>
+        <w:t>taking antiemetic drug metoclopramide, domoperidone, droperidol, or prochlorperazine, or the anxiety drug buspirone for least</w:t>
       </w:r>
       <w:r>
         <w:t xml:space="preserve"> 3 continuous months for persons under </w:t>
@@ -2392,198 +2342,188 @@
       <w:pPr>
         <w:pStyle w:val="LV2"/>
       </w:pPr>
-      <w:proofErr w:type="gramStart"/>
-      <w:r>
-        <w:t>inability</w:t>
-      </w:r>
-      <w:proofErr w:type="gramEnd"/>
-      <w:r>
-        <w:t xml:space="preserve"> to obtain appropriate clinical management for</w:t>
+      <w:r>
+        <w:t>inability to obtain appropriate clinical management for</w:t>
+      </w:r>
+      <w:bookmarkEnd w:id="25"/>
+      <w:r>
+        <w:t xml:space="preserve"> </w:t>
+      </w:r>
+      <w:r>
+        <w:t>tardive dyskinesia</w:t>
+      </w:r>
+      <w:r>
+        <w:t xml:space="preserve"> before the clinical worsening of tardive dyskinesia</w:t>
+      </w:r>
+      <w:r>
+        <w:t>.</w:t>
       </w:r>
       <w:bookmarkEnd w:id="26"/>
+    </w:p>
+    <w:p>
+      <w:pPr>
+        <w:pStyle w:val="LV1"/>
+      </w:pPr>
+      <w:bookmarkStart w:id="27" w:name="_Toc139622688"/>
+      <w:bookmarkStart w:id="28" w:name="_Ref402530057"/>
+      <w:r>
+        <w:t>Relationship to s</w:t>
+      </w:r>
+      <w:r>
+        <w:t>ervice</w:t>
+      </w:r>
+      <w:bookmarkEnd w:id="27"/>
+    </w:p>
+    <w:p>
+      <w:pPr>
+        <w:pStyle w:val="LV2"/>
+      </w:pPr>
+      <w:r>
+        <w:t xml:space="preserve">The existence </w:t>
+      </w:r>
+      <w:r>
+        <w:t xml:space="preserve">in a person </w:t>
+      </w:r>
+      <w:r>
+        <w:t xml:space="preserve">of any factor referred to in </w:t>
+      </w:r>
+      <w:r>
+        <w:t>section 8</w:t>
+      </w:r>
+      <w:r>
+        <w:t>, must be related to the relevant service rendered by the person.</w:t>
+      </w:r>
+    </w:p>
+    <w:bookmarkEnd w:id="28"/>
+    <w:p>
+      <w:pPr>
+        <w:pStyle w:val="LV2"/>
+      </w:pPr>
+      <w:r>
+        <w:t>The factor</w:t>
+      </w:r>
+      <w:r>
+        <w:t>s</w:t>
+      </w:r>
+      <w:r>
+        <w:t xml:space="preserve"> set out in </w:t>
+      </w:r>
+      <w:r>
+        <w:t>subsections 8(3</w:t>
+      </w:r>
+      <w:r>
+        <w:t>)</w:t>
+      </w:r>
+      <w:r>
+        <w:t xml:space="preserve"> and 8(4)</w:t>
+      </w:r>
       <w:r>
         <w:t xml:space="preserve"> </w:t>
       </w:r>
       <w:r>
+        <w:t>appl</w:t>
+      </w:r>
+      <w:r>
+        <w:t>y</w:t>
+      </w:r>
+      <w:r>
+        <w:t xml:space="preserve"> only to material contribution to, or aggravation of, </w:t>
+      </w:r>
+      <w:r>
         <w:t>tardive dyskinesia</w:t>
       </w:r>
       <w:r>
-        <w:t xml:space="preserve"> before the clinical worsening of tardive dyskinesia</w:t>
-      </w:r>
-      <w:r>
-        <w:t>.</w:t>
-      </w:r>
-      <w:bookmarkEnd w:id="27"/>
+        <w:t xml:space="preserve"> </w:t>
+      </w:r>
+      <w:r>
+        <w:t>where the person</w:t>
+      </w:r>
+      <w:r>
+        <w:t>'</w:t>
+      </w:r>
+      <w:r>
+        <w:t xml:space="preserve">s </w:t>
+      </w:r>
+      <w:r>
+        <w:t>tardive dyskinesia</w:t>
+      </w:r>
+      <w:r>
+        <w:t xml:space="preserve"> </w:t>
+      </w:r>
+      <w:r>
+        <w:t>was suffered or contracted before or during (but did not arise out of) the person</w:t>
+      </w:r>
+      <w:r>
+        <w:t>'</w:t>
+      </w:r>
+      <w:r>
+        <w:t>s relevant service.</w:t>
+      </w:r>
     </w:p>
     <w:p>
       <w:pPr>
         <w:pStyle w:val="LV1"/>
       </w:pPr>
-      <w:bookmarkStart w:id="28" w:name="_Toc139622688"/>
-      <w:bookmarkStart w:id="29" w:name="_Ref402530057"/>
-      <w:r>
-        <w:t>Relationship to s</w:t>
-      </w:r>
-      <w:r>
-        <w:t>ervice</w:t>
-      </w:r>
-      <w:bookmarkEnd w:id="28"/>
+      <w:bookmarkStart w:id="29" w:name="_Toc139622689"/>
+      <w:r>
+        <w:t>Factors referring to an injury or disea</w:t>
+      </w:r>
+      <w:r>
+        <w:t>se covered by another Statement</w:t>
+      </w:r>
+      <w:r>
+        <w:t xml:space="preserve"> of Principles</w:t>
+      </w:r>
+      <w:bookmarkEnd w:id="29"/>
+    </w:p>
+    <w:p>
+      <w:pPr>
+        <w:pStyle w:val="PlainIndent"/>
+      </w:pPr>
+      <w:r>
+        <w:t>In this Statement of Principles:</w:t>
+      </w:r>
     </w:p>
     <w:p>
       <w:pPr>
         <w:pStyle w:val="LV2"/>
       </w:pPr>
       <w:r>
-        <w:t xml:space="preserve">The existence </w:t>
-      </w:r>
-      <w:r>
-        <w:t xml:space="preserve">in a person </w:t>
-      </w:r>
-      <w:r>
-        <w:t xml:space="preserve">of any factor referred to in </w:t>
-      </w:r>
-      <w:r>
-        <w:t>section 8</w:t>
-      </w:r>
-      <w:r>
-        <w:t>, must be related to the relevant service rendered by the person.</w:t>
-      </w:r>
-    </w:p>
-    <w:bookmarkEnd w:id="29"/>
+        <w:t>if a f</w:t>
+      </w:r>
+      <w:r>
+        <w:t>actor referred to in section 8</w:t>
+      </w:r>
+      <w:r>
+        <w:t xml:space="preserve"> applies in relation to a person; and </w:t>
+      </w:r>
+    </w:p>
     <w:p>
       <w:pPr>
         <w:pStyle w:val="LV2"/>
       </w:pPr>
       <w:r>
-        <w:t>The factor</w:t>
-      </w:r>
-      <w:r>
-        <w:t>s</w:t>
-      </w:r>
-      <w:r>
-        <w:t xml:space="preserve"> set out in </w:t>
-      </w:r>
-      <w:r>
-        <w:t>subsections 8(3</w:t>
-      </w:r>
-      <w:r>
-        <w:t>)</w:t>
-      </w:r>
-      <w:r>
-        <w:t xml:space="preserve"> and 8(4)</w:t>
-      </w:r>
-      <w:r>
-        <w:t xml:space="preserve"> </w:t>
-      </w:r>
-      <w:r>
-        <w:t>appl</w:t>
-      </w:r>
-      <w:r>
-        <w:t>y</w:t>
-      </w:r>
-      <w:r>
-        <w:t xml:space="preserve"> only to material contribution to, or aggravation of, </w:t>
-      </w:r>
-      <w:r>
-        <w:t>tardive dyskinesia</w:t>
-      </w:r>
-      <w:r>
-        <w:t xml:space="preserve"> </w:t>
-      </w:r>
-      <w:r>
-        <w:t>where the person</w:t>
-      </w:r>
-      <w:r>
-        <w:t>'</w:t>
-      </w:r>
-      <w:r>
-        <w:t xml:space="preserve">s </w:t>
-      </w:r>
-      <w:r>
-        <w:t>tardive dyskinesia</w:t>
-      </w:r>
-      <w:r>
-        <w:t xml:space="preserve"> </w:t>
-      </w:r>
-      <w:r>
-        <w:t>was suffered or contracted before or during (but did not arise out of) the person</w:t>
-      </w:r>
-      <w:r>
-        <w:t>'</w:t>
-      </w:r>
-      <w:r>
-        <w:t>s relevant service.</w:t>
-      </w:r>
-    </w:p>
-    <w:p>
-      <w:pPr>
-        <w:pStyle w:val="LV1"/>
-      </w:pPr>
-      <w:bookmarkStart w:id="30" w:name="_Toc139622689"/>
-      <w:r>
-        <w:t>Factors referring to an injury or disea</w:t>
-      </w:r>
-      <w:r>
-        <w:t>se covered by another Statement</w:t>
-      </w:r>
-      <w:r>
-        <w:t xml:space="preserve"> of Principles</w:t>
-      </w:r>
-      <w:bookmarkEnd w:id="30"/>
+        <w:t xml:space="preserve">that factor </w:t>
+      </w:r>
+      <w:r>
+        <w:t xml:space="preserve">refers to an injury or disease </w:t>
+      </w:r>
+      <w:r>
+        <w:t>in respect of which a Statement of Principles has been de</w:t>
+      </w:r>
+      <w:r>
+        <w:t>termined under subsection 196B(2</w:t>
+      </w:r>
+      <w:r>
+        <w:t>) of the VEA;</w:t>
+      </w:r>
     </w:p>
     <w:p>
       <w:pPr>
         <w:pStyle w:val="PlainIndent"/>
       </w:pPr>
       <w:r>
-        <w:t>In this Statement of Principles:</w:t>
-      </w:r>
-    </w:p>
-    <w:p>
-      <w:pPr>
-        <w:pStyle w:val="LV2"/>
-      </w:pPr>
-      <w:r>
-        <w:t>if a f</w:t>
-      </w:r>
-      <w:r>
-        <w:t>actor referred to in section 8</w:t>
-      </w:r>
-      <w:r>
-        <w:t xml:space="preserve"> applies in relation to a person; and </w:t>
-      </w:r>
-    </w:p>
-    <w:p>
-      <w:pPr>
-        <w:pStyle w:val="LV2"/>
-      </w:pPr>
-      <w:r>
-        <w:t xml:space="preserve">that factor </w:t>
-      </w:r>
-      <w:r>
-        <w:t xml:space="preserve">refers to an injury or disease </w:t>
-      </w:r>
-      <w:r>
-        <w:t>in respect of which a Statement of Principles has been de</w:t>
-      </w:r>
-      <w:r>
-        <w:t>termined under subsection 196B(2</w:t>
-      </w:r>
-      <w:r>
-        <w:t>) of the VEA;</w:t>
-      </w:r>
-    </w:p>
-    <w:p>
-      <w:pPr>
-        <w:pStyle w:val="PlainIndent"/>
-      </w:pPr>
-      <w:proofErr w:type="gramStart"/>
-      <w:r>
-        <w:t>then</w:t>
-      </w:r>
-      <w:proofErr w:type="gramEnd"/>
-      <w:r>
-        <w:t xml:space="preserve"> the factors in that Statement of Principles apply in accordance with the terms of that Statement of Principles as in force from time to time.</w:t>
+        <w:t>then the factors in that Statement of Principles apply in accordance with the terms of that Statement of Principles as in force from time to time.</w:t>
       </w:r>
     </w:p>
     <w:p>
@@ -2616,9 +2556,9 @@
       <w:pPr>
         <w:pStyle w:val="SHHeader"/>
       </w:pPr>
-      <w:bookmarkStart w:id="31" w:name="opcAmSched"/>
-      <w:bookmarkStart w:id="32" w:name="opcCurrentFind"/>
-      <w:bookmarkStart w:id="33" w:name="_Toc139622690"/>
+      <w:bookmarkStart w:id="30" w:name="opcAmSched"/>
+      <w:bookmarkStart w:id="31" w:name="opcCurrentFind"/>
+      <w:bookmarkStart w:id="32" w:name="_Toc139622690"/>
       <w:r>
         <w:rPr>
           <w:rStyle w:val="CharAmSchNo"/>
@@ -2655,56 +2595,56 @@
         </w:rPr>
         <w:t>Dictionary</w:t>
       </w:r>
+      <w:bookmarkEnd w:id="30"/>
       <w:bookmarkEnd w:id="31"/>
       <w:bookmarkEnd w:id="32"/>
+      <w:r>
+        <w:rPr>
+          <w:rStyle w:val="CharAmPartNo"/>
+        </w:rPr>
+        <w:t xml:space="preserve"> </w:t>
+      </w:r>
+      <w:r>
+        <w:rPr>
+          <w:rStyle w:val="CharAmPartText"/>
+        </w:rPr>
+        <w:t xml:space="preserve"> </w:t>
+      </w:r>
+    </w:p>
+    <w:p>
+      <w:pPr>
+        <w:pStyle w:val="NOTEScheduleonly"/>
+      </w:pPr>
+      <w:r>
+        <w:t>Note:</w:t>
+      </w:r>
+      <w:r>
+        <w:tab/>
+      </w:r>
+      <w:r>
+        <w:t xml:space="preserve"> </w:t>
+      </w:r>
+      <w:r>
+        <w:t>See</w:t>
+      </w:r>
+      <w:r>
+        <w:t xml:space="preserve"> Section</w:t>
+      </w:r>
+      <w:r>
+        <w:t xml:space="preserve"> 5</w:t>
+      </w:r>
+    </w:p>
+    <w:p>
+      <w:pPr>
+        <w:pStyle w:val="SH1"/>
+      </w:pPr>
+      <w:bookmarkStart w:id="33" w:name="_Toc405472918"/>
+      <w:bookmarkStart w:id="34" w:name="_Toc139622691"/>
+      <w:r>
+        <w:t>Definitions</w:t>
+      </w:r>
       <w:bookmarkEnd w:id="33"/>
-      <w:r>
-        <w:rPr>
-          <w:rStyle w:val="CharAmPartNo"/>
-        </w:rPr>
-        <w:t xml:space="preserve"> </w:t>
-      </w:r>
-      <w:r>
-        <w:rPr>
-          <w:rStyle w:val="CharAmPartText"/>
-        </w:rPr>
-        <w:t xml:space="preserve"> </w:t>
-      </w:r>
-    </w:p>
-    <w:p>
-      <w:pPr>
-        <w:pStyle w:val="NOTEScheduleonly"/>
-      </w:pPr>
-      <w:r>
-        <w:t>Note:</w:t>
-      </w:r>
-      <w:r>
-        <w:tab/>
-      </w:r>
-      <w:r>
-        <w:t xml:space="preserve"> </w:t>
-      </w:r>
-      <w:r>
-        <w:t>See</w:t>
-      </w:r>
-      <w:r>
-        <w:t xml:space="preserve"> Section</w:t>
-      </w:r>
-      <w:r>
-        <w:t xml:space="preserve"> 5</w:t>
-      </w:r>
-    </w:p>
-    <w:p>
-      <w:pPr>
-        <w:pStyle w:val="SH1"/>
-      </w:pPr>
-      <w:bookmarkStart w:id="34" w:name="_Toc405472918"/>
-      <w:bookmarkStart w:id="35" w:name="_Toc139622691"/>
-      <w:r>
-        <w:t>Definitions</w:t>
-      </w:r>
       <w:bookmarkEnd w:id="34"/>
-      <w:bookmarkEnd w:id="35"/>
     </w:p>
     <w:p>
       <w:pPr>
@@ -2718,7 +2658,7 @@
       <w:pPr>
         <w:pStyle w:val="SH3"/>
       </w:pPr>
-      <w:bookmarkStart w:id="36" w:name="_Ref402530810"/>
+      <w:bookmarkStart w:id="35" w:name="_Ref402530810"/>
       <w:r>
         <w:rPr>
           <w:b/>
@@ -2778,8 +2718,8 @@
         <w:pStyle w:val="SH3"/>
         <w:ind w:left="851" w:hanging="851"/>
       </w:pPr>
-      <w:bookmarkStart w:id="37" w:name="_Ref402529607"/>
-      <w:bookmarkEnd w:id="36"/>
+      <w:bookmarkStart w:id="36" w:name="_Ref402529607"/>
+      <w:bookmarkEnd w:id="35"/>
       <w:r>
         <w:rPr>
           <w:b/>
@@ -2841,13 +2781,8 @@
         <w:pStyle w:val="SH4"/>
         <w:ind w:left="1418"/>
       </w:pPr>
-      <w:proofErr w:type="gramStart"/>
-      <w:r>
-        <w:t>non-warlike</w:t>
-      </w:r>
-      <w:proofErr w:type="gramEnd"/>
-      <w:r>
-        <w:t xml:space="preserve"> service under the MRCA.</w:t>
+      <w:r>
+        <w:t>non-warlike service under the MRCA.</w:t>
       </w:r>
     </w:p>
     <w:p>
@@ -2883,55 +2818,46 @@
         <w:pStyle w:val="SH3"/>
         <w:ind w:left="851" w:hanging="851"/>
       </w:pPr>
-      <w:proofErr w:type="gramStart"/>
       <w:r>
         <w:rPr>
           <w:b/>
           <w:i/>
         </w:rPr>
-        <w:t>tardive</w:t>
-      </w:r>
-      <w:proofErr w:type="gramEnd"/>
+        <w:t>tardive dyskinesia</w:t>
+      </w:r>
+      <w:r>
+        <w:t>—see subsection</w:t>
+      </w:r>
+      <w:r>
+        <w:t xml:space="preserve"> 6(2)</w:t>
+      </w:r>
+      <w:r>
+        <w:t>.</w:t>
+      </w:r>
+    </w:p>
+    <w:p>
+      <w:pPr>
+        <w:pStyle w:val="SH3"/>
+        <w:ind w:left="851" w:hanging="851"/>
+      </w:pPr>
       <w:r>
         <w:rPr>
           <w:b/>
           <w:i/>
         </w:rPr>
-        <w:t xml:space="preserve"> dyskinesia</w:t>
-      </w:r>
-      <w:r>
-        <w:t>—see subsection</w:t>
-      </w:r>
-      <w:r>
-        <w:t xml:space="preserve"> 6(2)</w:t>
-      </w:r>
-      <w:r>
-        <w:t>.</w:t>
-      </w:r>
-    </w:p>
-    <w:p>
-      <w:pPr>
-        <w:pStyle w:val="SH3"/>
-        <w:ind w:left="851" w:hanging="851"/>
-      </w:pPr>
+        <w:t>t</w:t>
+      </w:r>
       <w:r>
         <w:rPr>
           <w:b/>
           <w:i/>
         </w:rPr>
-        <w:t>t</w:t>
-      </w:r>
-      <w:r>
-        <w:rPr>
-          <w:b/>
-          <w:i/>
-        </w:rPr>
         <w:t>erminal event</w:t>
       </w:r>
       <w:r>
         <w:t xml:space="preserve"> means the proximate or ultimate cause of death and includes</w:t>
       </w:r>
-      <w:bookmarkEnd w:id="37"/>
+      <w:bookmarkEnd w:id="36"/>
       <w:r>
         <w:t xml:space="preserve"> </w:t>
       </w:r>
@@ -2991,14 +2917,7 @@
       </w:pPr>
       <w:r>
         <w:tab/>
-      </w:r>
-      <w:proofErr w:type="gramStart"/>
-      <w:r>
-        <w:t>cessation</w:t>
-      </w:r>
-      <w:proofErr w:type="gramEnd"/>
-      <w:r>
-        <w:t xml:space="preserve"> of brain function.</w:t>
+        <w:t>cessation of brain function.</w:t>
       </w:r>
     </w:p>
     <w:p>
@@ -3080,7 +2999,7 @@
 </file>
 
 <file path=word/endnotes.xml><?xml version="1.0" encoding="utf-8"?>
-<w:endnotes xmlns:wpc="http://schemas.microsoft.com/office/word/2010/wordprocessingCanvas" xmlns:cx="http://schemas.microsoft.com/office/drawing/2014/chartex" xmlns:cx1="http://schemas.microsoft.com/office/drawing/2015/9/8/chartex" xmlns:mc="http://schemas.openxmlformats.org/markup-compatibility/2006" xmlns:o="urn:schemas-microsoft-com:office:office" xmlns:r="http://schemas.openxmlformats.org/officeDocument/2006/relationships" xmlns:m="http://schemas.openxmlformats.org/officeDocument/2006/math" xmlns:v="urn:schemas-microsoft-com:vml" xmlns:wp14="http://schemas.microsoft.com/office/word/2010/wordprocessingDrawing" xmlns:wp="http://schemas.openxmlformats.org/drawingml/2006/wordprocessingDrawing" xmlns:w10="urn:schemas-microsoft-com:office:word" xmlns:w="http://schemas.openxmlformats.org/wordprocessingml/2006/main" xmlns:w14="http://schemas.microsoft.com/office/word/2010/wordml" xmlns:w15="http://schemas.microsoft.com/office/word/2012/wordml" xmlns:w16se="http://schemas.microsoft.com/office/word/2015/wordml/symex" xmlns:wpg="http://schemas.microsoft.com/office/word/2010/wordprocessingGroup" xmlns:wpi="http://schemas.microsoft.com/office/word/2010/wordprocessingInk" xmlns:wne="http://schemas.microsoft.com/office/word/2006/wordml" xmlns:wps="http://schemas.microsoft.com/office/word/2010/wordprocessingShape" mc:Ignorable="w14 w15 w16se wp14">
+<w:endnotes xmlns:wpc="http://schemas.microsoft.com/office/word/2010/wordprocessingCanvas" xmlns:cx="http://schemas.microsoft.com/office/drawing/2014/chartex" xmlns:cx1="http://schemas.microsoft.com/office/drawing/2015/9/8/chartex" xmlns:cx2="http://schemas.microsoft.com/office/drawing/2015/10/21/chartex" xmlns:cx3="http://schemas.microsoft.com/office/drawing/2016/5/9/chartex" xmlns:cx4="http://schemas.microsoft.com/office/drawing/2016/5/10/chartex" xmlns:cx5="http://schemas.microsoft.com/office/drawing/2016/5/11/chartex" xmlns:cx6="http://schemas.microsoft.com/office/drawing/2016/5/12/chartex" xmlns:cx7="http://schemas.microsoft.com/office/drawing/2016/5/13/chartex" xmlns:cx8="http://schemas.microsoft.com/office/drawing/2016/5/14/chartex" xmlns:mc="http://schemas.openxmlformats.org/markup-compatibility/2006" xmlns:aink="http://schemas.microsoft.com/office/drawing/2016/ink" xmlns:am3d="http://schemas.microsoft.com/office/drawing/2017/model3d" xmlns:o="urn:schemas-microsoft-com:office:office" xmlns:oel="http://schemas.microsoft.com/office/2019/extlst" xmlns:r="http://schemas.openxmlformats.org/officeDocument/2006/relationships" xmlns:m="http://schemas.openxmlformats.org/officeDocument/2006/math" xmlns:v="urn:schemas-microsoft-com:vml" xmlns:wp14="http://schemas.microsoft.com/office/word/2010/wordprocessingDrawing" xmlns:wp="http://schemas.openxmlformats.org/drawingml/2006/wordprocessingDrawing" xmlns:w10="urn:schemas-microsoft-com:office:word" xmlns:w="http://schemas.openxmlformats.org/wordprocessingml/2006/main" xmlns:w14="http://schemas.microsoft.com/office/word/2010/wordml" xmlns:w15="http://schemas.microsoft.com/office/word/2012/wordml" xmlns:w16cex="http://schemas.microsoft.com/office/word/2018/wordml/cex" xmlns:w16cid="http://schemas.microsoft.com/office/word/2016/wordml/cid" xmlns:w16="http://schemas.microsoft.com/office/word/2018/wordml" xmlns:w16du="http://schemas.microsoft.com/office/word/2023/wordml/word16du" xmlns:w16sdtdh="http://schemas.microsoft.com/office/word/2020/wordml/sdtdatahash" xmlns:w16sdtfl="http://schemas.microsoft.com/office/word/2024/wordml/sdtformatlock" xmlns:w16se="http://schemas.microsoft.com/office/word/2015/wordml/symex" xmlns:wpg="http://schemas.microsoft.com/office/word/2010/wordprocessingGroup" xmlns:wpi="http://schemas.microsoft.com/office/word/2010/wordprocessingInk" xmlns:wne="http://schemas.microsoft.com/office/word/2006/wordml" xmlns:wps="http://schemas.microsoft.com/office/word/2010/wordprocessingShape" mc:Ignorable="w14 w15 w16se w16cid w16 w16cex w16sdtdh w16sdtfl w16du wp14">
   <w:endnote w:type="separator" w:id="-1">
     <w:p>
       <w:pPr>
@@ -3105,7 +3024,7 @@
 </file>
 
 <file path=word/footer1.xml><?xml version="1.0" encoding="utf-8"?>
-<w:ftr xmlns:wpc="http://schemas.microsoft.com/office/word/2010/wordprocessingCanvas" xmlns:cx="http://schemas.microsoft.com/office/drawing/2014/chartex" xmlns:cx1="http://schemas.microsoft.com/office/drawing/2015/9/8/chartex" xmlns:mc="http://schemas.openxmlformats.org/markup-compatibility/2006" xmlns:o="urn:schemas-microsoft-com:office:office" xmlns:r="http://schemas.openxmlformats.org/officeDocument/2006/relationships" xmlns:m="http://schemas.openxmlformats.org/officeDocument/2006/math" xmlns:v="urn:schemas-microsoft-com:vml" xmlns:wp14="http://schemas.microsoft.com/office/word/2010/wordprocessingDrawing" xmlns:wp="http://schemas.openxmlformats.org/drawingml/2006/wordprocessingDrawing" xmlns:w10="urn:schemas-microsoft-com:office:word" xmlns:w="http://schemas.openxmlformats.org/wordprocessingml/2006/main" xmlns:w14="http://schemas.microsoft.com/office/word/2010/wordml" xmlns:w15="http://schemas.microsoft.com/office/word/2012/wordml" xmlns:w16se="http://schemas.microsoft.com/office/word/2015/wordml/symex" xmlns:wpg="http://schemas.microsoft.com/office/word/2010/wordprocessingGroup" xmlns:wpi="http://schemas.microsoft.com/office/word/2010/wordprocessingInk" xmlns:wne="http://schemas.microsoft.com/office/word/2006/wordml" xmlns:wps="http://schemas.microsoft.com/office/word/2010/wordprocessingShape" mc:Ignorable="w14 w15 w16se wp14">
+<w:ftr xmlns:wpc="http://schemas.microsoft.com/office/word/2010/wordprocessingCanvas" xmlns:cx="http://schemas.microsoft.com/office/drawing/2014/chartex" xmlns:cx1="http://schemas.microsoft.com/office/drawing/2015/9/8/chartex" xmlns:cx2="http://schemas.microsoft.com/office/drawing/2015/10/21/chartex" xmlns:cx3="http://schemas.microsoft.com/office/drawing/2016/5/9/chartex" xmlns:cx4="http://schemas.microsoft.com/office/drawing/2016/5/10/chartex" xmlns:cx5="http://schemas.microsoft.com/office/drawing/2016/5/11/chartex" xmlns:cx6="http://schemas.microsoft.com/office/drawing/2016/5/12/chartex" xmlns:cx7="http://schemas.microsoft.com/office/drawing/2016/5/13/chartex" xmlns:cx8="http://schemas.microsoft.com/office/drawing/2016/5/14/chartex" xmlns:mc="http://schemas.openxmlformats.org/markup-compatibility/2006" xmlns:aink="http://schemas.microsoft.com/office/drawing/2016/ink" xmlns:am3d="http://schemas.microsoft.com/office/drawing/2017/model3d" xmlns:o="urn:schemas-microsoft-com:office:office" xmlns:oel="http://schemas.microsoft.com/office/2019/extlst" xmlns:r="http://schemas.openxmlformats.org/officeDocument/2006/relationships" xmlns:m="http://schemas.openxmlformats.org/officeDocument/2006/math" xmlns:v="urn:schemas-microsoft-com:vml" xmlns:wp14="http://schemas.microsoft.com/office/word/2010/wordprocessingDrawing" xmlns:wp="http://schemas.openxmlformats.org/drawingml/2006/wordprocessingDrawing" xmlns:w10="urn:schemas-microsoft-com:office:word" xmlns:w="http://schemas.openxmlformats.org/wordprocessingml/2006/main" xmlns:w14="http://schemas.microsoft.com/office/word/2010/wordml" xmlns:w15="http://schemas.microsoft.com/office/word/2012/wordml" xmlns:w16cex="http://schemas.microsoft.com/office/word/2018/wordml/cex" xmlns:w16cid="http://schemas.microsoft.com/office/word/2016/wordml/cid" xmlns:w16="http://schemas.microsoft.com/office/word/2018/wordml" xmlns:w16du="http://schemas.microsoft.com/office/word/2023/wordml/word16du" xmlns:w16sdtdh="http://schemas.microsoft.com/office/word/2020/wordml/sdtdatahash" xmlns:w16sdtfl="http://schemas.microsoft.com/office/word/2024/wordml/sdtformatlock" xmlns:w16se="http://schemas.microsoft.com/office/word/2015/wordml/symex" xmlns:wpg="http://schemas.microsoft.com/office/word/2010/wordprocessingGroup" xmlns:wpi="http://schemas.microsoft.com/office/word/2010/wordprocessingInk" xmlns:wne="http://schemas.microsoft.com/office/word/2006/wordml" xmlns:wps="http://schemas.microsoft.com/office/word/2010/wordprocessingShape" mc:Ignorable="w14 w15 w16se w16cid w16 w16cex w16sdtdh w16sdtfl w16du wp14">
   <w:p>
     <w:pPr>
       <w:pBdr>
@@ -3147,7 +3066,6 @@
             <w:bottom w:val="nil"/>
             <w:right w:val="nil"/>
           </w:tcBorders>
-          <w:shd w:val="clear" w:color="auto" w:fill="auto"/>
         </w:tcPr>
         <w:p>
           <w:pPr>
@@ -3167,7 +3085,6 @@
             <w:bottom w:val="nil"/>
             <w:right w:val="nil"/>
           </w:tcBorders>
-          <w:shd w:val="clear" w:color="auto" w:fill="auto"/>
         </w:tcPr>
         <w:p>
           <w:pPr>
@@ -3310,7 +3227,6 @@
             <w:bottom w:val="nil"/>
             <w:right w:val="nil"/>
           </w:tcBorders>
-          <w:shd w:val="clear" w:color="auto" w:fill="auto"/>
         </w:tcPr>
         <w:p>
           <w:pPr>
@@ -3411,7 +3327,7 @@
 </file>
 
 <file path=word/footer2.xml><?xml version="1.0" encoding="utf-8"?>
-<w:ftr xmlns:wpc="http://schemas.microsoft.com/office/word/2010/wordprocessingCanvas" xmlns:cx="http://schemas.microsoft.com/office/drawing/2014/chartex" xmlns:cx1="http://schemas.microsoft.com/office/drawing/2015/9/8/chartex" xmlns:mc="http://schemas.openxmlformats.org/markup-compatibility/2006" xmlns:o="urn:schemas-microsoft-com:office:office" xmlns:r="http://schemas.openxmlformats.org/officeDocument/2006/relationships" xmlns:m="http://schemas.openxmlformats.org/officeDocument/2006/math" xmlns:v="urn:schemas-microsoft-com:vml" xmlns:wp14="http://schemas.microsoft.com/office/word/2010/wordprocessingDrawing" xmlns:wp="http://schemas.openxmlformats.org/drawingml/2006/wordprocessingDrawing" xmlns:w10="urn:schemas-microsoft-com:office:word" xmlns:w="http://schemas.openxmlformats.org/wordprocessingml/2006/main" xmlns:w14="http://schemas.microsoft.com/office/word/2010/wordml" xmlns:w15="http://schemas.microsoft.com/office/word/2012/wordml" xmlns:w16se="http://schemas.microsoft.com/office/word/2015/wordml/symex" xmlns:wpg="http://schemas.microsoft.com/office/word/2010/wordprocessingGroup" xmlns:wpi="http://schemas.microsoft.com/office/word/2010/wordprocessingInk" xmlns:wne="http://schemas.microsoft.com/office/word/2006/wordml" xmlns:wps="http://schemas.microsoft.com/office/word/2010/wordprocessingShape" mc:Ignorable="w14 w15 w16se wp14">
+<w:ftr xmlns:wpc="http://schemas.microsoft.com/office/word/2010/wordprocessingCanvas" xmlns:cx="http://schemas.microsoft.com/office/drawing/2014/chartex" xmlns:cx1="http://schemas.microsoft.com/office/drawing/2015/9/8/chartex" xmlns:cx2="http://schemas.microsoft.com/office/drawing/2015/10/21/chartex" xmlns:cx3="http://schemas.microsoft.com/office/drawing/2016/5/9/chartex" xmlns:cx4="http://schemas.microsoft.com/office/drawing/2016/5/10/chartex" xmlns:cx5="http://schemas.microsoft.com/office/drawing/2016/5/11/chartex" xmlns:cx6="http://schemas.microsoft.com/office/drawing/2016/5/12/chartex" xmlns:cx7="http://schemas.microsoft.com/office/drawing/2016/5/13/chartex" xmlns:cx8="http://schemas.microsoft.com/office/drawing/2016/5/14/chartex" xmlns:mc="http://schemas.openxmlformats.org/markup-compatibility/2006" xmlns:aink="http://schemas.microsoft.com/office/drawing/2016/ink" xmlns:am3d="http://schemas.microsoft.com/office/drawing/2017/model3d" xmlns:o="urn:schemas-microsoft-com:office:office" xmlns:oel="http://schemas.microsoft.com/office/2019/extlst" xmlns:r="http://schemas.openxmlformats.org/officeDocument/2006/relationships" xmlns:m="http://schemas.openxmlformats.org/officeDocument/2006/math" xmlns:v="urn:schemas-microsoft-com:vml" xmlns:wp14="http://schemas.microsoft.com/office/word/2010/wordprocessingDrawing" xmlns:wp="http://schemas.openxmlformats.org/drawingml/2006/wordprocessingDrawing" xmlns:w10="urn:schemas-microsoft-com:office:word" xmlns:w="http://schemas.openxmlformats.org/wordprocessingml/2006/main" xmlns:w14="http://schemas.microsoft.com/office/word/2010/wordml" xmlns:w15="http://schemas.microsoft.com/office/word/2012/wordml" xmlns:w16cex="http://schemas.microsoft.com/office/word/2018/wordml/cex" xmlns:w16cid="http://schemas.microsoft.com/office/word/2016/wordml/cid" xmlns:w16="http://schemas.microsoft.com/office/word/2018/wordml" xmlns:w16du="http://schemas.microsoft.com/office/word/2023/wordml/word16du" xmlns:w16sdtdh="http://schemas.microsoft.com/office/word/2020/wordml/sdtdatahash" xmlns:w16sdtfl="http://schemas.microsoft.com/office/word/2024/wordml/sdtformatlock" xmlns:w16se="http://schemas.microsoft.com/office/word/2015/wordml/symex" xmlns:wpg="http://schemas.microsoft.com/office/word/2010/wordprocessingGroup" xmlns:wpi="http://schemas.microsoft.com/office/word/2010/wordprocessingInk" xmlns:wne="http://schemas.microsoft.com/office/word/2006/wordml" xmlns:wps="http://schemas.microsoft.com/office/word/2010/wordprocessingShape" mc:Ignorable="w14 w15 w16se w16cid w16 w16cex w16sdtdh w16sdtfl w16du wp14">
   <w:p>
     <w:pPr>
       <w:pBdr>
@@ -3453,7 +3369,6 @@
             <w:bottom w:val="nil"/>
             <w:right w:val="nil"/>
           </w:tcBorders>
-          <w:shd w:val="clear" w:color="auto" w:fill="auto"/>
         </w:tcPr>
         <w:p>
           <w:pPr>
@@ -3473,7 +3388,6 @@
             <w:bottom w:val="nil"/>
             <w:right w:val="nil"/>
           </w:tcBorders>
-          <w:shd w:val="clear" w:color="auto" w:fill="auto"/>
         </w:tcPr>
         <w:p>
           <w:pPr>
@@ -3616,7 +3530,6 @@
             <w:bottom w:val="nil"/>
             <w:right w:val="nil"/>
           </w:tcBorders>
-          <w:shd w:val="clear" w:color="auto" w:fill="auto"/>
         </w:tcPr>
         <w:p>
           <w:pPr>
@@ -3717,7 +3630,7 @@
 </file>
 
 <file path=word/footer3.xml><?xml version="1.0" encoding="utf-8"?>
-<w:ftr xmlns:wpc="http://schemas.microsoft.com/office/word/2010/wordprocessingCanvas" xmlns:cx="http://schemas.microsoft.com/office/drawing/2014/chartex" xmlns:cx1="http://schemas.microsoft.com/office/drawing/2015/9/8/chartex" xmlns:mc="http://schemas.openxmlformats.org/markup-compatibility/2006" xmlns:o="urn:schemas-microsoft-com:office:office" xmlns:r="http://schemas.openxmlformats.org/officeDocument/2006/relationships" xmlns:m="http://schemas.openxmlformats.org/officeDocument/2006/math" xmlns:v="urn:schemas-microsoft-com:vml" xmlns:wp14="http://schemas.microsoft.com/office/word/2010/wordprocessingDrawing" xmlns:wp="http://schemas.openxmlformats.org/drawingml/2006/wordprocessingDrawing" xmlns:w10="urn:schemas-microsoft-com:office:word" xmlns:w="http://schemas.openxmlformats.org/wordprocessingml/2006/main" xmlns:w14="http://schemas.microsoft.com/office/word/2010/wordml" xmlns:w15="http://schemas.microsoft.com/office/word/2012/wordml" xmlns:w16se="http://schemas.microsoft.com/office/word/2015/wordml/symex" xmlns:wpg="http://schemas.microsoft.com/office/word/2010/wordprocessingGroup" xmlns:wpi="http://schemas.microsoft.com/office/word/2010/wordprocessingInk" xmlns:wne="http://schemas.microsoft.com/office/word/2006/wordml" xmlns:wps="http://schemas.microsoft.com/office/word/2010/wordprocessingShape" mc:Ignorable="w14 w15 w16se wp14">
+<w:ftr xmlns:wpc="http://schemas.microsoft.com/office/word/2010/wordprocessingCanvas" xmlns:cx="http://schemas.microsoft.com/office/drawing/2014/chartex" xmlns:cx1="http://schemas.microsoft.com/office/drawing/2015/9/8/chartex" xmlns:cx2="http://schemas.microsoft.com/office/drawing/2015/10/21/chartex" xmlns:cx3="http://schemas.microsoft.com/office/drawing/2016/5/9/chartex" xmlns:cx4="http://schemas.microsoft.com/office/drawing/2016/5/10/chartex" xmlns:cx5="http://schemas.microsoft.com/office/drawing/2016/5/11/chartex" xmlns:cx6="http://schemas.microsoft.com/office/drawing/2016/5/12/chartex" xmlns:cx7="http://schemas.microsoft.com/office/drawing/2016/5/13/chartex" xmlns:cx8="http://schemas.microsoft.com/office/drawing/2016/5/14/chartex" xmlns:mc="http://schemas.openxmlformats.org/markup-compatibility/2006" xmlns:aink="http://schemas.microsoft.com/office/drawing/2016/ink" xmlns:am3d="http://schemas.microsoft.com/office/drawing/2017/model3d" xmlns:o="urn:schemas-microsoft-com:office:office" xmlns:oel="http://schemas.microsoft.com/office/2019/extlst" xmlns:r="http://schemas.openxmlformats.org/officeDocument/2006/relationships" xmlns:m="http://schemas.openxmlformats.org/officeDocument/2006/math" xmlns:v="urn:schemas-microsoft-com:vml" xmlns:wp14="http://schemas.microsoft.com/office/word/2010/wordprocessingDrawing" xmlns:wp="http://schemas.openxmlformats.org/drawingml/2006/wordprocessingDrawing" xmlns:w10="urn:schemas-microsoft-com:office:word" xmlns:w="http://schemas.openxmlformats.org/wordprocessingml/2006/main" xmlns:w14="http://schemas.microsoft.com/office/word/2010/wordml" xmlns:w15="http://schemas.microsoft.com/office/word/2012/wordml" xmlns:w16cex="http://schemas.microsoft.com/office/word/2018/wordml/cex" xmlns:w16cid="http://schemas.microsoft.com/office/word/2016/wordml/cid" xmlns:w16="http://schemas.microsoft.com/office/word/2018/wordml" xmlns:w16du="http://schemas.microsoft.com/office/word/2023/wordml/word16du" xmlns:w16sdtdh="http://schemas.microsoft.com/office/word/2020/wordml/sdtdatahash" xmlns:w16sdtfl="http://schemas.microsoft.com/office/word/2024/wordml/sdtformatlock" xmlns:w16se="http://schemas.microsoft.com/office/word/2015/wordml/symex" xmlns:wpg="http://schemas.microsoft.com/office/word/2010/wordprocessingGroup" xmlns:wpi="http://schemas.microsoft.com/office/word/2010/wordprocessingInk" xmlns:wne="http://schemas.microsoft.com/office/word/2006/wordml" xmlns:wps="http://schemas.microsoft.com/office/word/2010/wordprocessingShape" mc:Ignorable="w14 w15 w16se w16cid w16 w16cex w16sdtdh w16sdtfl w16du wp14">
   <w:p>
     <w:pPr>
       <w:pStyle w:val="Footer"/>
@@ -3727,7 +3640,7 @@
 </file>
 
 <file path=word/footer4.xml><?xml version="1.0" encoding="utf-8"?>
-<w:ftr xmlns:wpc="http://schemas.microsoft.com/office/word/2010/wordprocessingCanvas" xmlns:cx="http://schemas.microsoft.com/office/drawing/2014/chartex" xmlns:cx1="http://schemas.microsoft.com/office/drawing/2015/9/8/chartex" xmlns:mc="http://schemas.openxmlformats.org/markup-compatibility/2006" xmlns:o="urn:schemas-microsoft-com:office:office" xmlns:r="http://schemas.openxmlformats.org/officeDocument/2006/relationships" xmlns:m="http://schemas.openxmlformats.org/officeDocument/2006/math" xmlns:v="urn:schemas-microsoft-com:vml" xmlns:wp14="http://schemas.microsoft.com/office/word/2010/wordprocessingDrawing" xmlns:wp="http://schemas.openxmlformats.org/drawingml/2006/wordprocessingDrawing" xmlns:w10="urn:schemas-microsoft-com:office:word" xmlns:w="http://schemas.openxmlformats.org/wordprocessingml/2006/main" xmlns:w14="http://schemas.microsoft.com/office/word/2010/wordml" xmlns:w15="http://schemas.microsoft.com/office/word/2012/wordml" xmlns:w16se="http://schemas.microsoft.com/office/word/2015/wordml/symex" xmlns:wpg="http://schemas.microsoft.com/office/word/2010/wordprocessingGroup" xmlns:wpi="http://schemas.microsoft.com/office/word/2010/wordprocessingInk" xmlns:wne="http://schemas.microsoft.com/office/word/2006/wordml" xmlns:wps="http://schemas.microsoft.com/office/word/2010/wordprocessingShape" mc:Ignorable="w14 w15 w16se wp14">
+<w:ftr xmlns:wpc="http://schemas.microsoft.com/office/word/2010/wordprocessingCanvas" xmlns:cx="http://schemas.microsoft.com/office/drawing/2014/chartex" xmlns:cx1="http://schemas.microsoft.com/office/drawing/2015/9/8/chartex" xmlns:cx2="http://schemas.microsoft.com/office/drawing/2015/10/21/chartex" xmlns:cx3="http://schemas.microsoft.com/office/drawing/2016/5/9/chartex" xmlns:cx4="http://schemas.microsoft.com/office/drawing/2016/5/10/chartex" xmlns:cx5="http://schemas.microsoft.com/office/drawing/2016/5/11/chartex" xmlns:cx6="http://schemas.microsoft.com/office/drawing/2016/5/12/chartex" xmlns:cx7="http://schemas.microsoft.com/office/drawing/2016/5/13/chartex" xmlns:cx8="http://schemas.microsoft.com/office/drawing/2016/5/14/chartex" xmlns:mc="http://schemas.openxmlformats.org/markup-compatibility/2006" xmlns:aink="http://schemas.microsoft.com/office/drawing/2016/ink" xmlns:am3d="http://schemas.microsoft.com/office/drawing/2017/model3d" xmlns:o="urn:schemas-microsoft-com:office:office" xmlns:oel="http://schemas.microsoft.com/office/2019/extlst" xmlns:r="http://schemas.openxmlformats.org/officeDocument/2006/relationships" xmlns:m="http://schemas.openxmlformats.org/officeDocument/2006/math" xmlns:v="urn:schemas-microsoft-com:vml" xmlns:wp14="http://schemas.microsoft.com/office/word/2010/wordprocessingDrawing" xmlns:wp="http://schemas.openxmlformats.org/drawingml/2006/wordprocessingDrawing" xmlns:w10="urn:schemas-microsoft-com:office:word" xmlns:w="http://schemas.openxmlformats.org/wordprocessingml/2006/main" xmlns:w14="http://schemas.microsoft.com/office/word/2010/wordml" xmlns:w15="http://schemas.microsoft.com/office/word/2012/wordml" xmlns:w16cex="http://schemas.microsoft.com/office/word/2018/wordml/cex" xmlns:w16cid="http://schemas.microsoft.com/office/word/2016/wordml/cid" xmlns:w16="http://schemas.microsoft.com/office/word/2018/wordml" xmlns:w16du="http://schemas.microsoft.com/office/word/2023/wordml/word16du" xmlns:w16sdtdh="http://schemas.microsoft.com/office/word/2020/wordml/sdtdatahash" xmlns:w16sdtfl="http://schemas.microsoft.com/office/word/2024/wordml/sdtformatlock" xmlns:w16se="http://schemas.microsoft.com/office/word/2015/wordml/symex" xmlns:wpg="http://schemas.microsoft.com/office/word/2010/wordprocessingGroup" xmlns:wpi="http://schemas.microsoft.com/office/word/2010/wordprocessingInk" xmlns:wne="http://schemas.microsoft.com/office/word/2006/wordml" xmlns:wps="http://schemas.microsoft.com/office/word/2010/wordprocessingShape" mc:Ignorable="w14 w15 w16se w16cid w16 w16cex w16sdtdh w16sdtfl w16du wp14">
   <w:p>
     <w:pPr>
       <w:pStyle w:val="Footer"/>
@@ -3737,7 +3650,7 @@
 </file>
 
 <file path=word/footer5.xml><?xml version="1.0" encoding="utf-8"?>
-<w:ftr xmlns:wpc="http://schemas.microsoft.com/office/word/2010/wordprocessingCanvas" xmlns:cx="http://schemas.microsoft.com/office/drawing/2014/chartex" xmlns:cx1="http://schemas.microsoft.com/office/drawing/2015/9/8/chartex" xmlns:mc="http://schemas.openxmlformats.org/markup-compatibility/2006" xmlns:o="urn:schemas-microsoft-com:office:office" xmlns:r="http://schemas.openxmlformats.org/officeDocument/2006/relationships" xmlns:m="http://schemas.openxmlformats.org/officeDocument/2006/math" xmlns:v="urn:schemas-microsoft-com:vml" xmlns:wp14="http://schemas.microsoft.com/office/word/2010/wordprocessingDrawing" xmlns:wp="http://schemas.openxmlformats.org/drawingml/2006/wordprocessingDrawing" xmlns:w10="urn:schemas-microsoft-com:office:word" xmlns:w="http://schemas.openxmlformats.org/wordprocessingml/2006/main" xmlns:w14="http://schemas.microsoft.com/office/word/2010/wordml" xmlns:w15="http://schemas.microsoft.com/office/word/2012/wordml" xmlns:w16se="http://schemas.microsoft.com/office/word/2015/wordml/symex" xmlns:wpg="http://schemas.microsoft.com/office/word/2010/wordprocessingGroup" xmlns:wpi="http://schemas.microsoft.com/office/word/2010/wordprocessingInk" xmlns:wne="http://schemas.microsoft.com/office/word/2006/wordml" xmlns:wps="http://schemas.microsoft.com/office/word/2010/wordprocessingShape" mc:Ignorable="w14 w15 w16se wp14">
+<w:ftr xmlns:wpc="http://schemas.microsoft.com/office/word/2010/wordprocessingCanvas" xmlns:cx="http://schemas.microsoft.com/office/drawing/2014/chartex" xmlns:cx1="http://schemas.microsoft.com/office/drawing/2015/9/8/chartex" xmlns:cx2="http://schemas.microsoft.com/office/drawing/2015/10/21/chartex" xmlns:cx3="http://schemas.microsoft.com/office/drawing/2016/5/9/chartex" xmlns:cx4="http://schemas.microsoft.com/office/drawing/2016/5/10/chartex" xmlns:cx5="http://schemas.microsoft.com/office/drawing/2016/5/11/chartex" xmlns:cx6="http://schemas.microsoft.com/office/drawing/2016/5/12/chartex" xmlns:cx7="http://schemas.microsoft.com/office/drawing/2016/5/13/chartex" xmlns:cx8="http://schemas.microsoft.com/office/drawing/2016/5/14/chartex" xmlns:mc="http://schemas.openxmlformats.org/markup-compatibility/2006" xmlns:aink="http://schemas.microsoft.com/office/drawing/2016/ink" xmlns:am3d="http://schemas.microsoft.com/office/drawing/2017/model3d" xmlns:o="urn:schemas-microsoft-com:office:office" xmlns:oel="http://schemas.microsoft.com/office/2019/extlst" xmlns:r="http://schemas.openxmlformats.org/officeDocument/2006/relationships" xmlns:m="http://schemas.openxmlformats.org/officeDocument/2006/math" xmlns:v="urn:schemas-microsoft-com:vml" xmlns:wp14="http://schemas.microsoft.com/office/word/2010/wordprocessingDrawing" xmlns:wp="http://schemas.openxmlformats.org/drawingml/2006/wordprocessingDrawing" xmlns:w10="urn:schemas-microsoft-com:office:word" xmlns:w="http://schemas.openxmlformats.org/wordprocessingml/2006/main" xmlns:w14="http://schemas.microsoft.com/office/word/2010/wordml" xmlns:w15="http://schemas.microsoft.com/office/word/2012/wordml" xmlns:w16cex="http://schemas.microsoft.com/office/word/2018/wordml/cex" xmlns:w16cid="http://schemas.microsoft.com/office/word/2016/wordml/cid" xmlns:w16="http://schemas.microsoft.com/office/word/2018/wordml" xmlns:w16du="http://schemas.microsoft.com/office/word/2023/wordml/word16du" xmlns:w16sdtdh="http://schemas.microsoft.com/office/word/2020/wordml/sdtdatahash" xmlns:w16sdtfl="http://schemas.microsoft.com/office/word/2024/wordml/sdtformatlock" xmlns:w16se="http://schemas.microsoft.com/office/word/2015/wordml/symex" xmlns:wpg="http://schemas.microsoft.com/office/word/2010/wordprocessingGroup" xmlns:wpi="http://schemas.microsoft.com/office/word/2010/wordprocessingInk" xmlns:wne="http://schemas.microsoft.com/office/word/2006/wordml" xmlns:wps="http://schemas.microsoft.com/office/word/2010/wordprocessingShape" mc:Ignorable="w14 w15 w16se w16cid w16 w16cex w16sdtdh w16sdtfl w16du wp14">
   <w:p>
     <w:pPr>
       <w:pBdr>
@@ -3754,7 +3667,7 @@
 </file>
 
 <file path=word/footer6.xml><?xml version="1.0" encoding="utf-8"?>
-<w:ftr xmlns:wpc="http://schemas.microsoft.com/office/word/2010/wordprocessingCanvas" xmlns:cx="http://schemas.microsoft.com/office/drawing/2014/chartex" xmlns:cx1="http://schemas.microsoft.com/office/drawing/2015/9/8/chartex" xmlns:mc="http://schemas.openxmlformats.org/markup-compatibility/2006" xmlns:o="urn:schemas-microsoft-com:office:office" xmlns:r="http://schemas.openxmlformats.org/officeDocument/2006/relationships" xmlns:m="http://schemas.openxmlformats.org/officeDocument/2006/math" xmlns:v="urn:schemas-microsoft-com:vml" xmlns:wp14="http://schemas.microsoft.com/office/word/2010/wordprocessingDrawing" xmlns:wp="http://schemas.openxmlformats.org/drawingml/2006/wordprocessingDrawing" xmlns:w10="urn:schemas-microsoft-com:office:word" xmlns:w="http://schemas.openxmlformats.org/wordprocessingml/2006/main" xmlns:w14="http://schemas.microsoft.com/office/word/2010/wordml" xmlns:w15="http://schemas.microsoft.com/office/word/2012/wordml" xmlns:w16se="http://schemas.microsoft.com/office/word/2015/wordml/symex" xmlns:wpg="http://schemas.microsoft.com/office/word/2010/wordprocessingGroup" xmlns:wpi="http://schemas.microsoft.com/office/word/2010/wordprocessingInk" xmlns:wne="http://schemas.microsoft.com/office/word/2006/wordml" xmlns:wps="http://schemas.microsoft.com/office/word/2010/wordprocessingShape" mc:Ignorable="w14 w15 w16se wp14">
+<w:ftr xmlns:wpc="http://schemas.microsoft.com/office/word/2010/wordprocessingCanvas" xmlns:cx="http://schemas.microsoft.com/office/drawing/2014/chartex" xmlns:cx1="http://schemas.microsoft.com/office/drawing/2015/9/8/chartex" xmlns:cx2="http://schemas.microsoft.com/office/drawing/2015/10/21/chartex" xmlns:cx3="http://schemas.microsoft.com/office/drawing/2016/5/9/chartex" xmlns:cx4="http://schemas.microsoft.com/office/drawing/2016/5/10/chartex" xmlns:cx5="http://schemas.microsoft.com/office/drawing/2016/5/11/chartex" xmlns:cx6="http://schemas.microsoft.com/office/drawing/2016/5/12/chartex" xmlns:cx7="http://schemas.microsoft.com/office/drawing/2016/5/13/chartex" xmlns:cx8="http://schemas.microsoft.com/office/drawing/2016/5/14/chartex" xmlns:mc="http://schemas.openxmlformats.org/markup-compatibility/2006" xmlns:aink="http://schemas.microsoft.com/office/drawing/2016/ink" xmlns:am3d="http://schemas.microsoft.com/office/drawing/2017/model3d" xmlns:o="urn:schemas-microsoft-com:office:office" xmlns:oel="http://schemas.microsoft.com/office/2019/extlst" xmlns:r="http://schemas.openxmlformats.org/officeDocument/2006/relationships" xmlns:m="http://schemas.openxmlformats.org/officeDocument/2006/math" xmlns:v="urn:schemas-microsoft-com:vml" xmlns:wp14="http://schemas.microsoft.com/office/word/2010/wordprocessingDrawing" xmlns:wp="http://schemas.openxmlformats.org/drawingml/2006/wordprocessingDrawing" xmlns:w10="urn:schemas-microsoft-com:office:word" xmlns:w="http://schemas.openxmlformats.org/wordprocessingml/2006/main" xmlns:w14="http://schemas.microsoft.com/office/word/2010/wordml" xmlns:w15="http://schemas.microsoft.com/office/word/2012/wordml" xmlns:w16cex="http://schemas.microsoft.com/office/word/2018/wordml/cex" xmlns:w16cid="http://schemas.microsoft.com/office/word/2016/wordml/cid" xmlns:w16="http://schemas.microsoft.com/office/word/2018/wordml" xmlns:w16du="http://schemas.microsoft.com/office/word/2023/wordml/word16du" xmlns:w16sdtdh="http://schemas.microsoft.com/office/word/2020/wordml/sdtdatahash" xmlns:w16sdtfl="http://schemas.microsoft.com/office/word/2024/wordml/sdtformatlock" xmlns:w16se="http://schemas.microsoft.com/office/word/2015/wordml/symex" xmlns:wpg="http://schemas.microsoft.com/office/word/2010/wordprocessingGroup" xmlns:wpi="http://schemas.microsoft.com/office/word/2010/wordprocessingInk" xmlns:wne="http://schemas.microsoft.com/office/word/2006/wordml" xmlns:wps="http://schemas.microsoft.com/office/word/2010/wordprocessingShape" mc:Ignorable="w14 w15 w16se w16cid w16 w16cex w16sdtdh w16sdtfl w16du wp14">
   <w:p>
     <w:pPr>
       <w:pStyle w:val="Footer"/>
@@ -3764,7 +3677,7 @@
 </file>
 
 <file path=word/footer7.xml><?xml version="1.0" encoding="utf-8"?>
-<w:ftr xmlns:wpc="http://schemas.microsoft.com/office/word/2010/wordprocessingCanvas" xmlns:cx="http://schemas.microsoft.com/office/drawing/2014/chartex" xmlns:cx1="http://schemas.microsoft.com/office/drawing/2015/9/8/chartex" xmlns:mc="http://schemas.openxmlformats.org/markup-compatibility/2006" xmlns:o="urn:schemas-microsoft-com:office:office" xmlns:r="http://schemas.openxmlformats.org/officeDocument/2006/relationships" xmlns:m="http://schemas.openxmlformats.org/officeDocument/2006/math" xmlns:v="urn:schemas-microsoft-com:vml" xmlns:wp14="http://schemas.microsoft.com/office/word/2010/wordprocessingDrawing" xmlns:wp="http://schemas.openxmlformats.org/drawingml/2006/wordprocessingDrawing" xmlns:w10="urn:schemas-microsoft-com:office:word" xmlns:w="http://schemas.openxmlformats.org/wordprocessingml/2006/main" xmlns:w14="http://schemas.microsoft.com/office/word/2010/wordml" xmlns:w15="http://schemas.microsoft.com/office/word/2012/wordml" xmlns:w16se="http://schemas.microsoft.com/office/word/2015/wordml/symex" xmlns:wpg="http://schemas.microsoft.com/office/word/2010/wordprocessingGroup" xmlns:wpi="http://schemas.microsoft.com/office/word/2010/wordprocessingInk" xmlns:wne="http://schemas.microsoft.com/office/word/2006/wordml" xmlns:wps="http://schemas.microsoft.com/office/word/2010/wordprocessingShape" mc:Ignorable="w14 w15 w16se wp14">
+<w:ftr xmlns:wpc="http://schemas.microsoft.com/office/word/2010/wordprocessingCanvas" xmlns:cx="http://schemas.microsoft.com/office/drawing/2014/chartex" xmlns:cx1="http://schemas.microsoft.com/office/drawing/2015/9/8/chartex" xmlns:cx2="http://schemas.microsoft.com/office/drawing/2015/10/21/chartex" xmlns:cx3="http://schemas.microsoft.com/office/drawing/2016/5/9/chartex" xmlns:cx4="http://schemas.microsoft.com/office/drawing/2016/5/10/chartex" xmlns:cx5="http://schemas.microsoft.com/office/drawing/2016/5/11/chartex" xmlns:cx6="http://schemas.microsoft.com/office/drawing/2016/5/12/chartex" xmlns:cx7="http://schemas.microsoft.com/office/drawing/2016/5/13/chartex" xmlns:cx8="http://schemas.microsoft.com/office/drawing/2016/5/14/chartex" xmlns:mc="http://schemas.openxmlformats.org/markup-compatibility/2006" xmlns:aink="http://schemas.microsoft.com/office/drawing/2016/ink" xmlns:am3d="http://schemas.microsoft.com/office/drawing/2017/model3d" xmlns:o="urn:schemas-microsoft-com:office:office" xmlns:oel="http://schemas.microsoft.com/office/2019/extlst" xmlns:r="http://schemas.openxmlformats.org/officeDocument/2006/relationships" xmlns:m="http://schemas.openxmlformats.org/officeDocument/2006/math" xmlns:v="urn:schemas-microsoft-com:vml" xmlns:wp14="http://schemas.microsoft.com/office/word/2010/wordprocessingDrawing" xmlns:wp="http://schemas.openxmlformats.org/drawingml/2006/wordprocessingDrawing" xmlns:w10="urn:schemas-microsoft-com:office:word" xmlns:w="http://schemas.openxmlformats.org/wordprocessingml/2006/main" xmlns:w14="http://schemas.microsoft.com/office/word/2010/wordml" xmlns:w15="http://schemas.microsoft.com/office/word/2012/wordml" xmlns:w16cex="http://schemas.microsoft.com/office/word/2018/wordml/cex" xmlns:w16cid="http://schemas.microsoft.com/office/word/2016/wordml/cid" xmlns:w16="http://schemas.microsoft.com/office/word/2018/wordml" xmlns:w16du="http://schemas.microsoft.com/office/word/2023/wordml/word16du" xmlns:w16sdtdh="http://schemas.microsoft.com/office/word/2020/wordml/sdtdatahash" xmlns:w16sdtfl="http://schemas.microsoft.com/office/word/2024/wordml/sdtformatlock" xmlns:w16se="http://schemas.microsoft.com/office/word/2015/wordml/symex" xmlns:wpg="http://schemas.microsoft.com/office/word/2010/wordprocessingGroup" xmlns:wpi="http://schemas.microsoft.com/office/word/2010/wordprocessingInk" xmlns:wne="http://schemas.microsoft.com/office/word/2006/wordml" xmlns:wps="http://schemas.microsoft.com/office/word/2010/wordprocessingShape" mc:Ignorable="w14 w15 w16se w16cid w16 w16cex w16sdtdh w16sdtfl w16du wp14">
   <w:p>
     <w:pPr>
       <w:pStyle w:val="Footer"/>
@@ -3774,7 +3687,7 @@
 </file>
 
 <file path=word/footnotes.xml><?xml version="1.0" encoding="utf-8"?>
-<w:footnotes xmlns:wpc="http://schemas.microsoft.com/office/word/2010/wordprocessingCanvas" xmlns:cx="http://schemas.microsoft.com/office/drawing/2014/chartex" xmlns:cx1="http://schemas.microsoft.com/office/drawing/2015/9/8/chartex" xmlns:mc="http://schemas.openxmlformats.org/markup-compatibility/2006" xmlns:o="urn:schemas-microsoft-com:office:office" xmlns:r="http://schemas.openxmlformats.org/officeDocument/2006/relationships" xmlns:m="http://schemas.openxmlformats.org/officeDocument/2006/math" xmlns:v="urn:schemas-microsoft-com:vml" xmlns:wp14="http://schemas.microsoft.com/office/word/2010/wordprocessingDrawing" xmlns:wp="http://schemas.openxmlformats.org/drawingml/2006/wordprocessingDrawing" xmlns:w10="urn:schemas-microsoft-com:office:word" xmlns:w="http://schemas.openxmlformats.org/wordprocessingml/2006/main" xmlns:w14="http://schemas.microsoft.com/office/word/2010/wordml" xmlns:w15="http://schemas.microsoft.com/office/word/2012/wordml" xmlns:w16se="http://schemas.microsoft.com/office/word/2015/wordml/symex" xmlns:wpg="http://schemas.microsoft.com/office/word/2010/wordprocessingGroup" xmlns:wpi="http://schemas.microsoft.com/office/word/2010/wordprocessingInk" xmlns:wne="http://schemas.microsoft.com/office/word/2006/wordml" xmlns:wps="http://schemas.microsoft.com/office/word/2010/wordprocessingShape" mc:Ignorable="w14 w15 w16se wp14">
+<w:footnotes xmlns:wpc="http://schemas.microsoft.com/office/word/2010/wordprocessingCanvas" xmlns:cx="http://schemas.microsoft.com/office/drawing/2014/chartex" xmlns:cx1="http://schemas.microsoft.com/office/drawing/2015/9/8/chartex" xmlns:cx2="http://schemas.microsoft.com/office/drawing/2015/10/21/chartex" xmlns:cx3="http://schemas.microsoft.com/office/drawing/2016/5/9/chartex" xmlns:cx4="http://schemas.microsoft.com/office/drawing/2016/5/10/chartex" xmlns:cx5="http://schemas.microsoft.com/office/drawing/2016/5/11/chartex" xmlns:cx6="http://schemas.microsoft.com/office/drawing/2016/5/12/chartex" xmlns:cx7="http://schemas.microsoft.com/office/drawing/2016/5/13/chartex" xmlns:cx8="http://schemas.microsoft.com/office/drawing/2016/5/14/chartex" xmlns:mc="http://schemas.openxmlformats.org/markup-compatibility/2006" xmlns:aink="http://schemas.microsoft.com/office/drawing/2016/ink" xmlns:am3d="http://schemas.microsoft.com/office/drawing/2017/model3d" xmlns:o="urn:schemas-microsoft-com:office:office" xmlns:oel="http://schemas.microsoft.com/office/2019/extlst" xmlns:r="http://schemas.openxmlformats.org/officeDocument/2006/relationships" xmlns:m="http://schemas.openxmlformats.org/officeDocument/2006/math" xmlns:v="urn:schemas-microsoft-com:vml" xmlns:wp14="http://schemas.microsoft.com/office/word/2010/wordprocessingDrawing" xmlns:wp="http://schemas.openxmlformats.org/drawingml/2006/wordprocessingDrawing" xmlns:w10="urn:schemas-microsoft-com:office:word" xmlns:w="http://schemas.openxmlformats.org/wordprocessingml/2006/main" xmlns:w14="http://schemas.microsoft.com/office/word/2010/wordml" xmlns:w15="http://schemas.microsoft.com/office/word/2012/wordml" xmlns:w16cex="http://schemas.microsoft.com/office/word/2018/wordml/cex" xmlns:w16cid="http://schemas.microsoft.com/office/word/2016/wordml/cid" xmlns:w16="http://schemas.microsoft.com/office/word/2018/wordml" xmlns:w16du="http://schemas.microsoft.com/office/word/2023/wordml/word16du" xmlns:w16sdtdh="http://schemas.microsoft.com/office/word/2020/wordml/sdtdatahash" xmlns:w16sdtfl="http://schemas.microsoft.com/office/word/2024/wordml/sdtformatlock" xmlns:w16se="http://schemas.microsoft.com/office/word/2015/wordml/symex" xmlns:wpg="http://schemas.microsoft.com/office/word/2010/wordprocessingGroup" xmlns:wpi="http://schemas.microsoft.com/office/word/2010/wordprocessingInk" xmlns:wne="http://schemas.microsoft.com/office/word/2006/wordml" xmlns:wps="http://schemas.microsoft.com/office/word/2010/wordprocessingShape" mc:Ignorable="w14 w15 w16se w16cid w16 w16cex w16sdtdh w16sdtfl w16du wp14">
   <w:footnote w:type="separator" w:id="-1">
     <w:p>
       <w:pPr>
@@ -3799,7 +3712,7 @@
 </file>
 
 <file path=word/header1.xml><?xml version="1.0" encoding="utf-8"?>
-<w:hdr xmlns:wpc="http://schemas.microsoft.com/office/word/2010/wordprocessingCanvas" xmlns:cx="http://schemas.microsoft.com/office/drawing/2014/chartex" xmlns:cx1="http://schemas.microsoft.com/office/drawing/2015/9/8/chartex" xmlns:mc="http://schemas.openxmlformats.org/markup-compatibility/2006" xmlns:o="urn:schemas-microsoft-com:office:office" xmlns:r="http://schemas.openxmlformats.org/officeDocument/2006/relationships" xmlns:m="http://schemas.openxmlformats.org/officeDocument/2006/math" xmlns:v="urn:schemas-microsoft-com:vml" xmlns:wp14="http://schemas.microsoft.com/office/word/2010/wordprocessingDrawing" xmlns:wp="http://schemas.openxmlformats.org/drawingml/2006/wordprocessingDrawing" xmlns:w10="urn:schemas-microsoft-com:office:word" xmlns:w="http://schemas.openxmlformats.org/wordprocessingml/2006/main" xmlns:w14="http://schemas.microsoft.com/office/word/2010/wordml" xmlns:w15="http://schemas.microsoft.com/office/word/2012/wordml" xmlns:w16se="http://schemas.microsoft.com/office/word/2015/wordml/symex" xmlns:wpg="http://schemas.microsoft.com/office/word/2010/wordprocessingGroup" xmlns:wpi="http://schemas.microsoft.com/office/word/2010/wordprocessingInk" xmlns:wne="http://schemas.microsoft.com/office/word/2006/wordml" xmlns:wps="http://schemas.microsoft.com/office/word/2010/wordprocessingShape" mc:Ignorable="w14 w15 w16se wp14">
+<w:hdr xmlns:wpc="http://schemas.microsoft.com/office/word/2010/wordprocessingCanvas" xmlns:cx="http://schemas.microsoft.com/office/drawing/2014/chartex" xmlns:cx1="http://schemas.microsoft.com/office/drawing/2015/9/8/chartex" xmlns:cx2="http://schemas.microsoft.com/office/drawing/2015/10/21/chartex" xmlns:cx3="http://schemas.microsoft.com/office/drawing/2016/5/9/chartex" xmlns:cx4="http://schemas.microsoft.com/office/drawing/2016/5/10/chartex" xmlns:cx5="http://schemas.microsoft.com/office/drawing/2016/5/11/chartex" xmlns:cx6="http://schemas.microsoft.com/office/drawing/2016/5/12/chartex" xmlns:cx7="http://schemas.microsoft.com/office/drawing/2016/5/13/chartex" xmlns:cx8="http://schemas.microsoft.com/office/drawing/2016/5/14/chartex" xmlns:mc="http://schemas.openxmlformats.org/markup-compatibility/2006" xmlns:aink="http://schemas.microsoft.com/office/drawing/2016/ink" xmlns:am3d="http://schemas.microsoft.com/office/drawing/2017/model3d" xmlns:o="urn:schemas-microsoft-com:office:office" xmlns:oel="http://schemas.microsoft.com/office/2019/extlst" xmlns:r="http://schemas.openxmlformats.org/officeDocument/2006/relationships" xmlns:m="http://schemas.openxmlformats.org/officeDocument/2006/math" xmlns:v="urn:schemas-microsoft-com:vml" xmlns:wp14="http://schemas.microsoft.com/office/word/2010/wordprocessingDrawing" xmlns:wp="http://schemas.openxmlformats.org/drawingml/2006/wordprocessingDrawing" xmlns:w10="urn:schemas-microsoft-com:office:word" xmlns:w="http://schemas.openxmlformats.org/wordprocessingml/2006/main" xmlns:w14="http://schemas.microsoft.com/office/word/2010/wordml" xmlns:w15="http://schemas.microsoft.com/office/word/2012/wordml" xmlns:w16cex="http://schemas.microsoft.com/office/word/2018/wordml/cex" xmlns:w16cid="http://schemas.microsoft.com/office/word/2016/wordml/cid" xmlns:w16="http://schemas.microsoft.com/office/word/2018/wordml" xmlns:w16du="http://schemas.microsoft.com/office/word/2023/wordml/word16du" xmlns:w16sdtdh="http://schemas.microsoft.com/office/word/2020/wordml/sdtdatahash" xmlns:w16sdtfl="http://schemas.microsoft.com/office/word/2024/wordml/sdtformatlock" xmlns:w16se="http://schemas.microsoft.com/office/word/2015/wordml/symex" xmlns:wpg="http://schemas.microsoft.com/office/word/2010/wordprocessingGroup" xmlns:wpi="http://schemas.microsoft.com/office/word/2010/wordprocessingInk" xmlns:wne="http://schemas.microsoft.com/office/word/2006/wordml" xmlns:wps="http://schemas.microsoft.com/office/word/2010/wordprocessingShape" mc:Ignorable="w14 w15 w16se w16cid w16 w16cex w16sdtdh w16sdtfl w16du wp14">
   <w:p>
     <w:pPr>
       <w:jc w:val="center"/>
@@ -3814,7 +3727,7 @@
 </file>
 
 <file path=word/header2.xml><?xml version="1.0" encoding="utf-8"?>
-<w:hdr xmlns:wpc="http://schemas.microsoft.com/office/word/2010/wordprocessingCanvas" xmlns:cx="http://schemas.microsoft.com/office/drawing/2014/chartex" xmlns:cx1="http://schemas.microsoft.com/office/drawing/2015/9/8/chartex" xmlns:mc="http://schemas.openxmlformats.org/markup-compatibility/2006" xmlns:o="urn:schemas-microsoft-com:office:office" xmlns:r="http://schemas.openxmlformats.org/officeDocument/2006/relationships" xmlns:m="http://schemas.openxmlformats.org/officeDocument/2006/math" xmlns:v="urn:schemas-microsoft-com:vml" xmlns:wp14="http://schemas.microsoft.com/office/word/2010/wordprocessingDrawing" xmlns:wp="http://schemas.openxmlformats.org/drawingml/2006/wordprocessingDrawing" xmlns:w10="urn:schemas-microsoft-com:office:word" xmlns:w="http://schemas.openxmlformats.org/wordprocessingml/2006/main" xmlns:w14="http://schemas.microsoft.com/office/word/2010/wordml" xmlns:w15="http://schemas.microsoft.com/office/word/2012/wordml" xmlns:w16se="http://schemas.microsoft.com/office/word/2015/wordml/symex" xmlns:wpg="http://schemas.microsoft.com/office/word/2010/wordprocessingGroup" xmlns:wpi="http://schemas.microsoft.com/office/word/2010/wordprocessingInk" xmlns:wne="http://schemas.microsoft.com/office/word/2006/wordml" xmlns:wps="http://schemas.microsoft.com/office/word/2010/wordprocessingShape" mc:Ignorable="w14 w15 w16se wp14">
+<w:hdr xmlns:wpc="http://schemas.microsoft.com/office/word/2010/wordprocessingCanvas" xmlns:cx="http://schemas.microsoft.com/office/drawing/2014/chartex" xmlns:cx1="http://schemas.microsoft.com/office/drawing/2015/9/8/chartex" xmlns:cx2="http://schemas.microsoft.com/office/drawing/2015/10/21/chartex" xmlns:cx3="http://schemas.microsoft.com/office/drawing/2016/5/9/chartex" xmlns:cx4="http://schemas.microsoft.com/office/drawing/2016/5/10/chartex" xmlns:cx5="http://schemas.microsoft.com/office/drawing/2016/5/11/chartex" xmlns:cx6="http://schemas.microsoft.com/office/drawing/2016/5/12/chartex" xmlns:cx7="http://schemas.microsoft.com/office/drawing/2016/5/13/chartex" xmlns:cx8="http://schemas.microsoft.com/office/drawing/2016/5/14/chartex" xmlns:mc="http://schemas.openxmlformats.org/markup-compatibility/2006" xmlns:aink="http://schemas.microsoft.com/office/drawing/2016/ink" xmlns:am3d="http://schemas.microsoft.com/office/drawing/2017/model3d" xmlns:o="urn:schemas-microsoft-com:office:office" xmlns:oel="http://schemas.microsoft.com/office/2019/extlst" xmlns:r="http://schemas.openxmlformats.org/officeDocument/2006/relationships" xmlns:m="http://schemas.openxmlformats.org/officeDocument/2006/math" xmlns:v="urn:schemas-microsoft-com:vml" xmlns:wp14="http://schemas.microsoft.com/office/word/2010/wordprocessingDrawing" xmlns:wp="http://schemas.openxmlformats.org/drawingml/2006/wordprocessingDrawing" xmlns:w10="urn:schemas-microsoft-com:office:word" xmlns:w="http://schemas.openxmlformats.org/wordprocessingml/2006/main" xmlns:w14="http://schemas.microsoft.com/office/word/2010/wordml" xmlns:w15="http://schemas.microsoft.com/office/word/2012/wordml" xmlns:w16cex="http://schemas.microsoft.com/office/word/2018/wordml/cex" xmlns:w16cid="http://schemas.microsoft.com/office/word/2016/wordml/cid" xmlns:w16="http://schemas.microsoft.com/office/word/2018/wordml" xmlns:w16du="http://schemas.microsoft.com/office/word/2023/wordml/word16du" xmlns:w16sdtdh="http://schemas.microsoft.com/office/word/2020/wordml/sdtdatahash" xmlns:w16sdtfl="http://schemas.microsoft.com/office/word/2024/wordml/sdtformatlock" xmlns:w16se="http://schemas.microsoft.com/office/word/2015/wordml/symex" xmlns:wpg="http://schemas.microsoft.com/office/word/2010/wordprocessingGroup" xmlns:wpi="http://schemas.microsoft.com/office/word/2010/wordprocessingInk" xmlns:wne="http://schemas.microsoft.com/office/word/2006/wordml" xmlns:wps="http://schemas.microsoft.com/office/word/2010/wordprocessingShape" mc:Ignorable="w14 w15 w16se w16cid w16 w16cex w16sdtdh w16sdtfl w16du wp14">
   <w:p>
     <w:pPr>
       <w:pStyle w:val="Header"/>
@@ -3824,7 +3737,7 @@
 </file>
 
 <file path=word/header3.xml><?xml version="1.0" encoding="utf-8"?>
-<w:hdr xmlns:wpc="http://schemas.microsoft.com/office/word/2010/wordprocessingCanvas" xmlns:cx="http://schemas.microsoft.com/office/drawing/2014/chartex" xmlns:cx1="http://schemas.microsoft.com/office/drawing/2015/9/8/chartex" xmlns:mc="http://schemas.openxmlformats.org/markup-compatibility/2006" xmlns:o="urn:schemas-microsoft-com:office:office" xmlns:r="http://schemas.openxmlformats.org/officeDocument/2006/relationships" xmlns:m="http://schemas.openxmlformats.org/officeDocument/2006/math" xmlns:v="urn:schemas-microsoft-com:vml" xmlns:wp14="http://schemas.microsoft.com/office/word/2010/wordprocessingDrawing" xmlns:wp="http://schemas.openxmlformats.org/drawingml/2006/wordprocessingDrawing" xmlns:w10="urn:schemas-microsoft-com:office:word" xmlns:w="http://schemas.openxmlformats.org/wordprocessingml/2006/main" xmlns:w14="http://schemas.microsoft.com/office/word/2010/wordml" xmlns:w15="http://schemas.microsoft.com/office/word/2012/wordml" xmlns:w16se="http://schemas.microsoft.com/office/word/2015/wordml/symex" xmlns:wpg="http://schemas.microsoft.com/office/word/2010/wordprocessingGroup" xmlns:wpi="http://schemas.microsoft.com/office/word/2010/wordprocessingInk" xmlns:wne="http://schemas.microsoft.com/office/word/2006/wordml" xmlns:wps="http://schemas.microsoft.com/office/word/2010/wordprocessingShape" mc:Ignorable="w14 w15 w16se wp14">
+<w:hdr xmlns:wpc="http://schemas.microsoft.com/office/word/2010/wordprocessingCanvas" xmlns:cx="http://schemas.microsoft.com/office/drawing/2014/chartex" xmlns:cx1="http://schemas.microsoft.com/office/drawing/2015/9/8/chartex" xmlns:cx2="http://schemas.microsoft.com/office/drawing/2015/10/21/chartex" xmlns:cx3="http://schemas.microsoft.com/office/drawing/2016/5/9/chartex" xmlns:cx4="http://schemas.microsoft.com/office/drawing/2016/5/10/chartex" xmlns:cx5="http://schemas.microsoft.com/office/drawing/2016/5/11/chartex" xmlns:cx6="http://schemas.microsoft.com/office/drawing/2016/5/12/chartex" xmlns:cx7="http://schemas.microsoft.com/office/drawing/2016/5/13/chartex" xmlns:cx8="http://schemas.microsoft.com/office/drawing/2016/5/14/chartex" xmlns:mc="http://schemas.openxmlformats.org/markup-compatibility/2006" xmlns:aink="http://schemas.microsoft.com/office/drawing/2016/ink" xmlns:am3d="http://schemas.microsoft.com/office/drawing/2017/model3d" xmlns:o="urn:schemas-microsoft-com:office:office" xmlns:oel="http://schemas.microsoft.com/office/2019/extlst" xmlns:r="http://schemas.openxmlformats.org/officeDocument/2006/relationships" xmlns:m="http://schemas.openxmlformats.org/officeDocument/2006/math" xmlns:v="urn:schemas-microsoft-com:vml" xmlns:wp14="http://schemas.microsoft.com/office/word/2010/wordprocessingDrawing" xmlns:wp="http://schemas.openxmlformats.org/drawingml/2006/wordprocessingDrawing" xmlns:w10="urn:schemas-microsoft-com:office:word" xmlns:w="http://schemas.openxmlformats.org/wordprocessingml/2006/main" xmlns:w14="http://schemas.microsoft.com/office/word/2010/wordml" xmlns:w15="http://schemas.microsoft.com/office/word/2012/wordml" xmlns:w16cex="http://schemas.microsoft.com/office/word/2018/wordml/cex" xmlns:w16cid="http://schemas.microsoft.com/office/word/2016/wordml/cid" xmlns:w16="http://schemas.microsoft.com/office/word/2018/wordml" xmlns:w16du="http://schemas.microsoft.com/office/word/2023/wordml/word16du" xmlns:w16sdtdh="http://schemas.microsoft.com/office/word/2020/wordml/sdtdatahash" xmlns:w16sdtfl="http://schemas.microsoft.com/office/word/2024/wordml/sdtformatlock" xmlns:w16se="http://schemas.microsoft.com/office/word/2015/wordml/symex" xmlns:wpg="http://schemas.microsoft.com/office/word/2010/wordprocessingGroup" xmlns:wpi="http://schemas.microsoft.com/office/word/2010/wordprocessingInk" xmlns:wne="http://schemas.microsoft.com/office/word/2006/wordml" xmlns:wps="http://schemas.microsoft.com/office/word/2010/wordprocessingShape" mc:Ignorable="w14 w15 w16se w16cid w16 w16cex w16sdtdh w16sdtfl w16du wp14">
   <w:p>
     <w:pPr>
       <w:rPr>
@@ -3865,13 +3778,13 @@
 </file>
 
 <file path=word/header4.xml><?xml version="1.0" encoding="utf-8"?>
-<w:hdr xmlns:wpc="http://schemas.microsoft.com/office/word/2010/wordprocessingCanvas" xmlns:cx="http://schemas.microsoft.com/office/drawing/2014/chartex" xmlns:cx1="http://schemas.microsoft.com/office/drawing/2015/9/8/chartex" xmlns:mc="http://schemas.openxmlformats.org/markup-compatibility/2006" xmlns:o="urn:schemas-microsoft-com:office:office" xmlns:r="http://schemas.openxmlformats.org/officeDocument/2006/relationships" xmlns:m="http://schemas.openxmlformats.org/officeDocument/2006/math" xmlns:v="urn:schemas-microsoft-com:vml" xmlns:wp14="http://schemas.microsoft.com/office/word/2010/wordprocessingDrawing" xmlns:wp="http://schemas.openxmlformats.org/drawingml/2006/wordprocessingDrawing" xmlns:w10="urn:schemas-microsoft-com:office:word" xmlns:w="http://schemas.openxmlformats.org/wordprocessingml/2006/main" xmlns:w14="http://schemas.microsoft.com/office/word/2010/wordml" xmlns:w15="http://schemas.microsoft.com/office/word/2012/wordml" xmlns:w16se="http://schemas.microsoft.com/office/word/2015/wordml/symex" xmlns:wpg="http://schemas.microsoft.com/office/word/2010/wordprocessingGroup" xmlns:wpi="http://schemas.microsoft.com/office/word/2010/wordprocessingInk" xmlns:wne="http://schemas.microsoft.com/office/word/2006/wordml" xmlns:wps="http://schemas.microsoft.com/office/word/2010/wordprocessingShape" mc:Ignorable="w14 w15 w16se wp14">
+<w:hdr xmlns:wpc="http://schemas.microsoft.com/office/word/2010/wordprocessingCanvas" xmlns:cx="http://schemas.microsoft.com/office/drawing/2014/chartex" xmlns:cx1="http://schemas.microsoft.com/office/drawing/2015/9/8/chartex" xmlns:cx2="http://schemas.microsoft.com/office/drawing/2015/10/21/chartex" xmlns:cx3="http://schemas.microsoft.com/office/drawing/2016/5/9/chartex" xmlns:cx4="http://schemas.microsoft.com/office/drawing/2016/5/10/chartex" xmlns:cx5="http://schemas.microsoft.com/office/drawing/2016/5/11/chartex" xmlns:cx6="http://schemas.microsoft.com/office/drawing/2016/5/12/chartex" xmlns:cx7="http://schemas.microsoft.com/office/drawing/2016/5/13/chartex" xmlns:cx8="http://schemas.microsoft.com/office/drawing/2016/5/14/chartex" xmlns:mc="http://schemas.openxmlformats.org/markup-compatibility/2006" xmlns:aink="http://schemas.microsoft.com/office/drawing/2016/ink" xmlns:am3d="http://schemas.microsoft.com/office/drawing/2017/model3d" xmlns:o="urn:schemas-microsoft-com:office:office" xmlns:oel="http://schemas.microsoft.com/office/2019/extlst" xmlns:r="http://schemas.openxmlformats.org/officeDocument/2006/relationships" xmlns:m="http://schemas.openxmlformats.org/officeDocument/2006/math" xmlns:v="urn:schemas-microsoft-com:vml" xmlns:wp14="http://schemas.microsoft.com/office/word/2010/wordprocessingDrawing" xmlns:wp="http://schemas.openxmlformats.org/drawingml/2006/wordprocessingDrawing" xmlns:w10="urn:schemas-microsoft-com:office:word" xmlns:w="http://schemas.openxmlformats.org/wordprocessingml/2006/main" xmlns:w14="http://schemas.microsoft.com/office/word/2010/wordml" xmlns:w15="http://schemas.microsoft.com/office/word/2012/wordml" xmlns:w16cex="http://schemas.microsoft.com/office/word/2018/wordml/cex" xmlns:w16cid="http://schemas.microsoft.com/office/word/2016/wordml/cid" xmlns:w16="http://schemas.microsoft.com/office/word/2018/wordml" xmlns:w16du="http://schemas.microsoft.com/office/word/2023/wordml/word16du" xmlns:w16sdtdh="http://schemas.microsoft.com/office/word/2020/wordml/sdtdatahash" xmlns:w16sdtfl="http://schemas.microsoft.com/office/word/2024/wordml/sdtformatlock" xmlns:w16se="http://schemas.microsoft.com/office/word/2015/wordml/symex" xmlns:wpg="http://schemas.microsoft.com/office/word/2010/wordprocessingGroup" xmlns:wpi="http://schemas.microsoft.com/office/word/2010/wordprocessingInk" xmlns:wne="http://schemas.microsoft.com/office/word/2006/wordml" xmlns:wps="http://schemas.microsoft.com/office/word/2010/wordprocessingShape" mc:Ignorable="w14 w15 w16se w16cid w16 w16cex w16sdtdh w16sdtfl w16du wp14">
   <w:p/>
 </w:hdr>
 </file>
 
 <file path=word/header5.xml><?xml version="1.0" encoding="utf-8"?>
-<w:hdr xmlns:wpc="http://schemas.microsoft.com/office/word/2010/wordprocessingCanvas" xmlns:cx="http://schemas.microsoft.com/office/drawing/2014/chartex" xmlns:cx1="http://schemas.microsoft.com/office/drawing/2015/9/8/chartex" xmlns:mc="http://schemas.openxmlformats.org/markup-compatibility/2006" xmlns:o="urn:schemas-microsoft-com:office:office" xmlns:r="http://schemas.openxmlformats.org/officeDocument/2006/relationships" xmlns:m="http://schemas.openxmlformats.org/officeDocument/2006/math" xmlns:v="urn:schemas-microsoft-com:vml" xmlns:wp14="http://schemas.microsoft.com/office/word/2010/wordprocessingDrawing" xmlns:wp="http://schemas.openxmlformats.org/drawingml/2006/wordprocessingDrawing" xmlns:w10="urn:schemas-microsoft-com:office:word" xmlns:w="http://schemas.openxmlformats.org/wordprocessingml/2006/main" xmlns:w14="http://schemas.microsoft.com/office/word/2010/wordml" xmlns:w15="http://schemas.microsoft.com/office/word/2012/wordml" xmlns:w16se="http://schemas.microsoft.com/office/word/2015/wordml/symex" xmlns:wpg="http://schemas.microsoft.com/office/word/2010/wordprocessingGroup" xmlns:wpi="http://schemas.microsoft.com/office/word/2010/wordprocessingInk" xmlns:wne="http://schemas.microsoft.com/office/word/2006/wordml" xmlns:wps="http://schemas.microsoft.com/office/word/2010/wordprocessingShape" mc:Ignorable="w14 w15 w16se wp14">
+<w:hdr xmlns:wpc="http://schemas.microsoft.com/office/word/2010/wordprocessingCanvas" xmlns:cx="http://schemas.microsoft.com/office/drawing/2014/chartex" xmlns:cx1="http://schemas.microsoft.com/office/drawing/2015/9/8/chartex" xmlns:cx2="http://schemas.microsoft.com/office/drawing/2015/10/21/chartex" xmlns:cx3="http://schemas.microsoft.com/office/drawing/2016/5/9/chartex" xmlns:cx4="http://schemas.microsoft.com/office/drawing/2016/5/10/chartex" xmlns:cx5="http://schemas.microsoft.com/office/drawing/2016/5/11/chartex" xmlns:cx6="http://schemas.microsoft.com/office/drawing/2016/5/12/chartex" xmlns:cx7="http://schemas.microsoft.com/office/drawing/2016/5/13/chartex" xmlns:cx8="http://schemas.microsoft.com/office/drawing/2016/5/14/chartex" xmlns:mc="http://schemas.openxmlformats.org/markup-compatibility/2006" xmlns:aink="http://schemas.microsoft.com/office/drawing/2016/ink" xmlns:am3d="http://schemas.microsoft.com/office/drawing/2017/model3d" xmlns:o="urn:schemas-microsoft-com:office:office" xmlns:oel="http://schemas.microsoft.com/office/2019/extlst" xmlns:r="http://schemas.openxmlformats.org/officeDocument/2006/relationships" xmlns:m="http://schemas.openxmlformats.org/officeDocument/2006/math" xmlns:v="urn:schemas-microsoft-com:vml" xmlns:wp14="http://schemas.microsoft.com/office/word/2010/wordprocessingDrawing" xmlns:wp="http://schemas.openxmlformats.org/drawingml/2006/wordprocessingDrawing" xmlns:w10="urn:schemas-microsoft-com:office:word" xmlns:w="http://schemas.openxmlformats.org/wordprocessingml/2006/main" xmlns:w14="http://schemas.microsoft.com/office/word/2010/wordml" xmlns:w15="http://schemas.microsoft.com/office/word/2012/wordml" xmlns:w16cex="http://schemas.microsoft.com/office/word/2018/wordml/cex" xmlns:w16cid="http://schemas.microsoft.com/office/word/2016/wordml/cid" xmlns:w16="http://schemas.microsoft.com/office/word/2018/wordml" xmlns:w16du="http://schemas.microsoft.com/office/word/2023/wordml/word16du" xmlns:w16sdtdh="http://schemas.microsoft.com/office/word/2020/wordml/sdtdatahash" xmlns:w16sdtfl="http://schemas.microsoft.com/office/word/2024/wordml/sdtformatlock" xmlns:w16se="http://schemas.microsoft.com/office/word/2015/wordml/symex" xmlns:wpg="http://schemas.microsoft.com/office/word/2010/wordprocessingGroup" xmlns:wpi="http://schemas.microsoft.com/office/word/2010/wordprocessingInk" xmlns:wne="http://schemas.microsoft.com/office/word/2006/wordml" xmlns:wps="http://schemas.microsoft.com/office/word/2010/wordprocessingShape" mc:Ignorable="w14 w15 w16se w16cid w16 w16cex w16sdtdh w16sdtfl w16du wp14">
   <w:p>
     <w:pPr>
       <w:pStyle w:val="Header"/>
@@ -3881,7 +3794,7 @@
 </file>
 
 <file path=word/header6.xml><?xml version="1.0" encoding="utf-8"?>
-<w:hdr xmlns:wpc="http://schemas.microsoft.com/office/word/2010/wordprocessingCanvas" xmlns:cx="http://schemas.microsoft.com/office/drawing/2014/chartex" xmlns:cx1="http://schemas.microsoft.com/office/drawing/2015/9/8/chartex" xmlns:mc="http://schemas.openxmlformats.org/markup-compatibility/2006" xmlns:o="urn:schemas-microsoft-com:office:office" xmlns:r="http://schemas.openxmlformats.org/officeDocument/2006/relationships" xmlns:m="http://schemas.openxmlformats.org/officeDocument/2006/math" xmlns:v="urn:schemas-microsoft-com:vml" xmlns:wp14="http://schemas.microsoft.com/office/word/2010/wordprocessingDrawing" xmlns:wp="http://schemas.openxmlformats.org/drawingml/2006/wordprocessingDrawing" xmlns:w10="urn:schemas-microsoft-com:office:word" xmlns:w="http://schemas.openxmlformats.org/wordprocessingml/2006/main" xmlns:w14="http://schemas.microsoft.com/office/word/2010/wordml" xmlns:w15="http://schemas.microsoft.com/office/word/2012/wordml" xmlns:w16se="http://schemas.microsoft.com/office/word/2015/wordml/symex" xmlns:wpg="http://schemas.microsoft.com/office/word/2010/wordprocessingGroup" xmlns:wpi="http://schemas.microsoft.com/office/word/2010/wordprocessingInk" xmlns:wne="http://schemas.microsoft.com/office/word/2006/wordml" xmlns:wps="http://schemas.microsoft.com/office/word/2010/wordprocessingShape" mc:Ignorable="w14 w15 w16se wp14">
+<w:hdr xmlns:wpc="http://schemas.microsoft.com/office/word/2010/wordprocessingCanvas" xmlns:cx="http://schemas.microsoft.com/office/drawing/2014/chartex" xmlns:cx1="http://schemas.microsoft.com/office/drawing/2015/9/8/chartex" xmlns:cx2="http://schemas.microsoft.com/office/drawing/2015/10/21/chartex" xmlns:cx3="http://schemas.microsoft.com/office/drawing/2016/5/9/chartex" xmlns:cx4="http://schemas.microsoft.com/office/drawing/2016/5/10/chartex" xmlns:cx5="http://schemas.microsoft.com/office/drawing/2016/5/11/chartex" xmlns:cx6="http://schemas.microsoft.com/office/drawing/2016/5/12/chartex" xmlns:cx7="http://schemas.microsoft.com/office/drawing/2016/5/13/chartex" xmlns:cx8="http://schemas.microsoft.com/office/drawing/2016/5/14/chartex" xmlns:mc="http://schemas.openxmlformats.org/markup-compatibility/2006" xmlns:aink="http://schemas.microsoft.com/office/drawing/2016/ink" xmlns:am3d="http://schemas.microsoft.com/office/drawing/2017/model3d" xmlns:o="urn:schemas-microsoft-com:office:office" xmlns:oel="http://schemas.microsoft.com/office/2019/extlst" xmlns:r="http://schemas.openxmlformats.org/officeDocument/2006/relationships" xmlns:m="http://schemas.openxmlformats.org/officeDocument/2006/math" xmlns:v="urn:schemas-microsoft-com:vml" xmlns:wp14="http://schemas.microsoft.com/office/word/2010/wordprocessingDrawing" xmlns:wp="http://schemas.openxmlformats.org/drawingml/2006/wordprocessingDrawing" xmlns:w10="urn:schemas-microsoft-com:office:word" xmlns:w="http://schemas.openxmlformats.org/wordprocessingml/2006/main" xmlns:w14="http://schemas.microsoft.com/office/word/2010/wordml" xmlns:w15="http://schemas.microsoft.com/office/word/2012/wordml" xmlns:w16cex="http://schemas.microsoft.com/office/word/2018/wordml/cex" xmlns:w16cid="http://schemas.microsoft.com/office/word/2016/wordml/cid" xmlns:w16="http://schemas.microsoft.com/office/word/2018/wordml" xmlns:w16du="http://schemas.microsoft.com/office/word/2023/wordml/word16du" xmlns:w16sdtdh="http://schemas.microsoft.com/office/word/2020/wordml/sdtdatahash" xmlns:w16sdtfl="http://schemas.microsoft.com/office/word/2024/wordml/sdtformatlock" xmlns:w16se="http://schemas.microsoft.com/office/word/2015/wordml/symex" xmlns:wpg="http://schemas.microsoft.com/office/word/2010/wordprocessingGroup" xmlns:wpi="http://schemas.microsoft.com/office/word/2010/wordprocessingInk" xmlns:wne="http://schemas.microsoft.com/office/word/2006/wordml" xmlns:wps="http://schemas.microsoft.com/office/word/2010/wordprocessingShape" mc:Ignorable="w14 w15 w16se w16cid w16 w16cex w16sdtdh w16sdtfl w16du wp14">
   <w:p>
     <w:pPr>
       <w:pStyle w:val="Header"/>
@@ -3891,13 +3804,13 @@
 </file>
 
 <file path=word/header7.xml><?xml version="1.0" encoding="utf-8"?>
-<w:hdr xmlns:wpc="http://schemas.microsoft.com/office/word/2010/wordprocessingCanvas" xmlns:cx="http://schemas.microsoft.com/office/drawing/2014/chartex" xmlns:cx1="http://schemas.microsoft.com/office/drawing/2015/9/8/chartex" xmlns:mc="http://schemas.openxmlformats.org/markup-compatibility/2006" xmlns:o="urn:schemas-microsoft-com:office:office" xmlns:r="http://schemas.openxmlformats.org/officeDocument/2006/relationships" xmlns:m="http://schemas.openxmlformats.org/officeDocument/2006/math" xmlns:v="urn:schemas-microsoft-com:vml" xmlns:wp14="http://schemas.microsoft.com/office/word/2010/wordprocessingDrawing" xmlns:wp="http://schemas.openxmlformats.org/drawingml/2006/wordprocessingDrawing" xmlns:w10="urn:schemas-microsoft-com:office:word" xmlns:w="http://schemas.openxmlformats.org/wordprocessingml/2006/main" xmlns:w14="http://schemas.microsoft.com/office/word/2010/wordml" xmlns:w15="http://schemas.microsoft.com/office/word/2012/wordml" xmlns:w16se="http://schemas.microsoft.com/office/word/2015/wordml/symex" xmlns:wpg="http://schemas.microsoft.com/office/word/2010/wordprocessingGroup" xmlns:wpi="http://schemas.microsoft.com/office/word/2010/wordprocessingInk" xmlns:wne="http://schemas.microsoft.com/office/word/2006/wordml" xmlns:wps="http://schemas.microsoft.com/office/word/2010/wordprocessingShape" mc:Ignorable="w14 w15 w16se wp14">
+<w:hdr xmlns:wpc="http://schemas.microsoft.com/office/word/2010/wordprocessingCanvas" xmlns:cx="http://schemas.microsoft.com/office/drawing/2014/chartex" xmlns:cx1="http://schemas.microsoft.com/office/drawing/2015/9/8/chartex" xmlns:cx2="http://schemas.microsoft.com/office/drawing/2015/10/21/chartex" xmlns:cx3="http://schemas.microsoft.com/office/drawing/2016/5/9/chartex" xmlns:cx4="http://schemas.microsoft.com/office/drawing/2016/5/10/chartex" xmlns:cx5="http://schemas.microsoft.com/office/drawing/2016/5/11/chartex" xmlns:cx6="http://schemas.microsoft.com/office/drawing/2016/5/12/chartex" xmlns:cx7="http://schemas.microsoft.com/office/drawing/2016/5/13/chartex" xmlns:cx8="http://schemas.microsoft.com/office/drawing/2016/5/14/chartex" xmlns:mc="http://schemas.openxmlformats.org/markup-compatibility/2006" xmlns:aink="http://schemas.microsoft.com/office/drawing/2016/ink" xmlns:am3d="http://schemas.microsoft.com/office/drawing/2017/model3d" xmlns:o="urn:schemas-microsoft-com:office:office" xmlns:oel="http://schemas.microsoft.com/office/2019/extlst" xmlns:r="http://schemas.openxmlformats.org/officeDocument/2006/relationships" xmlns:m="http://schemas.openxmlformats.org/officeDocument/2006/math" xmlns:v="urn:schemas-microsoft-com:vml" xmlns:wp14="http://schemas.microsoft.com/office/word/2010/wordprocessingDrawing" xmlns:wp="http://schemas.openxmlformats.org/drawingml/2006/wordprocessingDrawing" xmlns:w10="urn:schemas-microsoft-com:office:word" xmlns:w="http://schemas.openxmlformats.org/wordprocessingml/2006/main" xmlns:w14="http://schemas.microsoft.com/office/word/2010/wordml" xmlns:w15="http://schemas.microsoft.com/office/word/2012/wordml" xmlns:w16cex="http://schemas.microsoft.com/office/word/2018/wordml/cex" xmlns:w16cid="http://schemas.microsoft.com/office/word/2016/wordml/cid" xmlns:w16="http://schemas.microsoft.com/office/word/2018/wordml" xmlns:w16du="http://schemas.microsoft.com/office/word/2023/wordml/word16du" xmlns:w16sdtdh="http://schemas.microsoft.com/office/word/2020/wordml/sdtdatahash" xmlns:w16sdtfl="http://schemas.microsoft.com/office/word/2024/wordml/sdtformatlock" xmlns:w16se="http://schemas.microsoft.com/office/word/2015/wordml/symex" xmlns:wpg="http://schemas.microsoft.com/office/word/2010/wordprocessingGroup" xmlns:wpi="http://schemas.microsoft.com/office/word/2010/wordprocessingInk" xmlns:wne="http://schemas.microsoft.com/office/word/2006/wordml" xmlns:wps="http://schemas.microsoft.com/office/word/2010/wordprocessingShape" mc:Ignorable="w14 w15 w16se w16cid w16 w16cex w16sdtdh w16sdtfl w16du wp14">
   <w:p/>
 </w:hdr>
 </file>
 
 <file path=word/numbering.xml><?xml version="1.0" encoding="utf-8"?>
-<w:numbering xmlns:wpc="http://schemas.microsoft.com/office/word/2010/wordprocessingCanvas" xmlns:cx="http://schemas.microsoft.com/office/drawing/2014/chartex" xmlns:cx1="http://schemas.microsoft.com/office/drawing/2015/9/8/chartex" xmlns:mc="http://schemas.openxmlformats.org/markup-compatibility/2006" xmlns:o="urn:schemas-microsoft-com:office:office" xmlns:r="http://schemas.openxmlformats.org/officeDocument/2006/relationships" xmlns:m="http://schemas.openxmlformats.org/officeDocument/2006/math" xmlns:v="urn:schemas-microsoft-com:vml" xmlns:wp14="http://schemas.microsoft.com/office/word/2010/wordprocessingDrawing" xmlns:wp="http://schemas.openxmlformats.org/drawingml/2006/wordprocessingDrawing" xmlns:w10="urn:schemas-microsoft-com:office:word" xmlns:w="http://schemas.openxmlformats.org/wordprocessingml/2006/main" xmlns:w14="http://schemas.microsoft.com/office/word/2010/wordml" xmlns:w15="http://schemas.microsoft.com/office/word/2012/wordml" xmlns:w16se="http://schemas.microsoft.com/office/word/2015/wordml/symex" xmlns:wpg="http://schemas.microsoft.com/office/word/2010/wordprocessingGroup" xmlns:wpi="http://schemas.microsoft.com/office/word/2010/wordprocessingInk" xmlns:wne="http://schemas.microsoft.com/office/word/2006/wordml" xmlns:wps="http://schemas.microsoft.com/office/word/2010/wordprocessingShape" mc:Ignorable="w14 w15 w16se wp14">
+<w:numbering xmlns:wpc="http://schemas.microsoft.com/office/word/2010/wordprocessingCanvas" xmlns:cx="http://schemas.microsoft.com/office/drawing/2014/chartex" xmlns:cx1="http://schemas.microsoft.com/office/drawing/2015/9/8/chartex" xmlns:cx2="http://schemas.microsoft.com/office/drawing/2015/10/21/chartex" xmlns:cx3="http://schemas.microsoft.com/office/drawing/2016/5/9/chartex" xmlns:cx4="http://schemas.microsoft.com/office/drawing/2016/5/10/chartex" xmlns:cx5="http://schemas.microsoft.com/office/drawing/2016/5/11/chartex" xmlns:cx6="http://schemas.microsoft.com/office/drawing/2016/5/12/chartex" xmlns:cx7="http://schemas.microsoft.com/office/drawing/2016/5/13/chartex" xmlns:cx8="http://schemas.microsoft.com/office/drawing/2016/5/14/chartex" xmlns:mc="http://schemas.openxmlformats.org/markup-compatibility/2006" xmlns:aink="http://schemas.microsoft.com/office/drawing/2016/ink" xmlns:am3d="http://schemas.microsoft.com/office/drawing/2017/model3d" xmlns:o="urn:schemas-microsoft-com:office:office" xmlns:oel="http://schemas.microsoft.com/office/2019/extlst" xmlns:r="http://schemas.openxmlformats.org/officeDocument/2006/relationships" xmlns:m="http://schemas.openxmlformats.org/officeDocument/2006/math" xmlns:v="urn:schemas-microsoft-com:vml" xmlns:wp14="http://schemas.microsoft.com/office/word/2010/wordprocessingDrawing" xmlns:wp="http://schemas.openxmlformats.org/drawingml/2006/wordprocessingDrawing" xmlns:w10="urn:schemas-microsoft-com:office:word" xmlns:w="http://schemas.openxmlformats.org/wordprocessingml/2006/main" xmlns:w14="http://schemas.microsoft.com/office/word/2010/wordml" xmlns:w15="http://schemas.microsoft.com/office/word/2012/wordml" xmlns:w16cex="http://schemas.microsoft.com/office/word/2018/wordml/cex" xmlns:w16cid="http://schemas.microsoft.com/office/word/2016/wordml/cid" xmlns:w16="http://schemas.microsoft.com/office/word/2018/wordml" xmlns:w16du="http://schemas.microsoft.com/office/word/2023/wordml/word16du" xmlns:w16sdtdh="http://schemas.microsoft.com/office/word/2020/wordml/sdtdatahash" xmlns:w16sdtfl="http://schemas.microsoft.com/office/word/2024/wordml/sdtformatlock" xmlns:w16se="http://schemas.microsoft.com/office/word/2015/wordml/symex" xmlns:wpg="http://schemas.microsoft.com/office/word/2010/wordprocessingGroup" xmlns:wpi="http://schemas.microsoft.com/office/word/2010/wordprocessingInk" xmlns:wne="http://schemas.microsoft.com/office/word/2006/wordml" xmlns:wps="http://schemas.microsoft.com/office/word/2010/wordprocessingShape" mc:Ignorable="w14 w15 w16se w16cid w16 w16cex w16sdtdh w16sdtfl w16du wp14">
   <w:abstractNum w:abstractNumId="0" w15:restartNumberingAfterBreak="0">
     <w:nsid w:val="FFFFFF7C"/>
     <w:multiLevelType w:val="singleLevel"/>
@@ -4851,22 +4764,22 @@
       </w:pPr>
     </w:lvl>
   </w:abstractNum>
-  <w:num w:numId="1">
+  <w:num w:numId="1" w16cid:durableId="1210456381">
     <w:abstractNumId w:val="15"/>
   </w:num>
-  <w:num w:numId="2">
+  <w:num w:numId="2" w16cid:durableId="1665282577">
     <w:abstractNumId w:val="13"/>
   </w:num>
-  <w:num w:numId="3">
+  <w:num w:numId="3" w16cid:durableId="1598752134">
     <w:abstractNumId w:val="11"/>
   </w:num>
-  <w:num w:numId="4">
+  <w:num w:numId="4" w16cid:durableId="1654093547">
     <w:abstractNumId w:val="10"/>
   </w:num>
-  <w:num w:numId="5">
+  <w:num w:numId="5" w16cid:durableId="1781028620">
     <w:abstractNumId w:val="14"/>
   </w:num>
-  <w:num w:numId="6">
+  <w:num w:numId="6" w16cid:durableId="184563999">
     <w:abstractNumId w:val="14"/>
     <w:lvlOverride w:ilvl="0">
       <w:startOverride w:val="1"/>
@@ -4896,43 +4809,43 @@
       <w:startOverride w:val="1"/>
     </w:lvlOverride>
   </w:num>
-  <w:num w:numId="7">
+  <w:num w:numId="7" w16cid:durableId="1864973340">
     <w:abstractNumId w:val="9"/>
   </w:num>
-  <w:num w:numId="8">
+  <w:num w:numId="8" w16cid:durableId="142964659">
     <w:abstractNumId w:val="7"/>
   </w:num>
-  <w:num w:numId="9">
+  <w:num w:numId="9" w16cid:durableId="1435977500">
     <w:abstractNumId w:val="6"/>
   </w:num>
-  <w:num w:numId="10">
+  <w:num w:numId="10" w16cid:durableId="1237518731">
     <w:abstractNumId w:val="5"/>
   </w:num>
-  <w:num w:numId="11">
+  <w:num w:numId="11" w16cid:durableId="1634216228">
     <w:abstractNumId w:val="4"/>
   </w:num>
-  <w:num w:numId="12">
+  <w:num w:numId="12" w16cid:durableId="1747651170">
     <w:abstractNumId w:val="8"/>
   </w:num>
-  <w:num w:numId="13">
+  <w:num w:numId="13" w16cid:durableId="1953517071">
     <w:abstractNumId w:val="3"/>
   </w:num>
-  <w:num w:numId="14">
+  <w:num w:numId="14" w16cid:durableId="2138835577">
     <w:abstractNumId w:val="2"/>
   </w:num>
-  <w:num w:numId="15">
+  <w:num w:numId="15" w16cid:durableId="1401755562">
     <w:abstractNumId w:val="1"/>
   </w:num>
-  <w:num w:numId="16">
+  <w:num w:numId="16" w16cid:durableId="1600289685">
     <w:abstractNumId w:val="0"/>
   </w:num>
-  <w:num w:numId="17">
+  <w:num w:numId="17" w16cid:durableId="1523471969">
     <w:abstractNumId w:val="10"/>
   </w:num>
-  <w:num w:numId="18">
+  <w:num w:numId="18" w16cid:durableId="1003357762">
     <w:abstractNumId w:val="10"/>
   </w:num>
-  <w:num w:numId="19">
+  <w:num w:numId="19" w16cid:durableId="936475841">
     <w:abstractNumId w:val="10"/>
     <w:lvlOverride w:ilvl="0">
       <w:startOverride w:val="1"/>
@@ -4962,10 +4875,10 @@
       <w:startOverride w:val="1"/>
     </w:lvlOverride>
   </w:num>
-  <w:num w:numId="20">
+  <w:num w:numId="20" w16cid:durableId="2040741392">
     <w:abstractNumId w:val="16"/>
   </w:num>
-  <w:num w:numId="21">
+  <w:num w:numId="21" w16cid:durableId="69692138">
     <w:abstractNumId w:val="10"/>
     <w:lvlOverride w:ilvl="0">
       <w:startOverride w:val="1"/>
@@ -4995,10 +4908,10 @@
       <w:startOverride w:val="1"/>
     </w:lvlOverride>
   </w:num>
-  <w:num w:numId="22">
+  <w:num w:numId="22" w16cid:durableId="46531534">
     <w:abstractNumId w:val="10"/>
   </w:num>
-  <w:num w:numId="23">
+  <w:num w:numId="23" w16cid:durableId="972442368">
     <w:abstractNumId w:val="10"/>
     <w:lvlOverride w:ilvl="0">
       <w:startOverride w:val="1"/>
@@ -5028,10 +4941,10 @@
       <w:startOverride w:val="1"/>
     </w:lvlOverride>
   </w:num>
-  <w:num w:numId="24">
+  <w:num w:numId="24" w16cid:durableId="1142767989">
     <w:abstractNumId w:val="10"/>
   </w:num>
-  <w:num w:numId="25">
+  <w:num w:numId="25" w16cid:durableId="172569990">
     <w:abstractNumId w:val="12"/>
   </w:num>
   <w:numIdMacAtCleanup w:val="6"/>
@@ -5039,7 +4952,7 @@
 </file>
 
 <file path=word/styles.xml><?xml version="1.0" encoding="utf-8"?>
-<w:styles xmlns:mc="http://schemas.openxmlformats.org/markup-compatibility/2006" xmlns:r="http://schemas.openxmlformats.org/officeDocument/2006/relationships" xmlns:w="http://schemas.openxmlformats.org/wordprocessingml/2006/main" xmlns:w14="http://schemas.microsoft.com/office/word/2010/wordml" xmlns:w15="http://schemas.microsoft.com/office/word/2012/wordml" xmlns:w16se="http://schemas.microsoft.com/office/word/2015/wordml/symex" mc:Ignorable="w14 w15 w16se">
+<w:styles xmlns:mc="http://schemas.openxmlformats.org/markup-compatibility/2006" xmlns:r="http://schemas.openxmlformats.org/officeDocument/2006/relationships" xmlns:w="http://schemas.openxmlformats.org/wordprocessingml/2006/main" xmlns:w14="http://schemas.microsoft.com/office/word/2010/wordml" xmlns:w15="http://schemas.microsoft.com/office/word/2012/wordml" xmlns:w16cex="http://schemas.microsoft.com/office/word/2018/wordml/cex" xmlns:w16cid="http://schemas.microsoft.com/office/word/2016/wordml/cid" xmlns:w16="http://schemas.microsoft.com/office/word/2018/wordml" xmlns:w16du="http://schemas.microsoft.com/office/word/2023/wordml/word16du" xmlns:w16sdtdh="http://schemas.microsoft.com/office/word/2020/wordml/sdtdatahash" xmlns:w16sdtfl="http://schemas.microsoft.com/office/word/2024/wordml/sdtformatlock" xmlns:w16se="http://schemas.microsoft.com/office/word/2015/wordml/symex" mc:Ignorable="w14 w15 w16se w16cid w16 w16cex w16sdtdh w16sdtfl w16du">
   <w:docDefaults>
     <w:rPrDefault>
       <w:rPr>
@@ -5049,7 +4962,7 @@
     </w:rPrDefault>
     <w:pPrDefault/>
   </w:docDefaults>
-  <w:latentStyles w:defLockedState="0" w:defUIPriority="99" w:defSemiHidden="0" w:defUnhideWhenUsed="0" w:defQFormat="0" w:count="371">
+  <w:latentStyles w:defLockedState="0" w:defUIPriority="99" w:defSemiHidden="0" w:defUnhideWhenUsed="0" w:defQFormat="0" w:count="376">
     <w:lsdException w:name="Normal" w:uiPriority="0"/>
     <w:lsdException w:name="heading 1" w:uiPriority="9" w:qFormat="1"/>
     <w:lsdException w:name="heading 2" w:semiHidden="1" w:uiPriority="0" w:unhideWhenUsed="1" w:qFormat="1"/>
@@ -5421,6 +5334,11 @@
     <w:lsdException w:name="List Table 5 Dark Accent 6" w:uiPriority="50"/>
     <w:lsdException w:name="List Table 6 Colorful Accent 6" w:uiPriority="51"/>
     <w:lsdException w:name="List Table 7 Colorful Accent 6" w:uiPriority="52"/>
+    <w:lsdException w:name="Mention" w:semiHidden="1" w:unhideWhenUsed="1"/>
+    <w:lsdException w:name="Smart Hyperlink" w:semiHidden="1" w:unhideWhenUsed="1"/>
+    <w:lsdException w:name="Hashtag" w:semiHidden="1" w:unhideWhenUsed="1"/>
+    <w:lsdException w:name="Unresolved Mention" w:semiHidden="1" w:unhideWhenUsed="1"/>
+    <w:lsdException w:name="Smart Link" w:semiHidden="1" w:unhideWhenUsed="1"/>
   </w:latentStyles>
   <w:style w:type="paragraph" w:default="1" w:styleId="Normal">
     <w:name w:val="Normal"/>

</xml_diff>